<commit_message>
done till 2.05 and it works!
</commit_message>
<xml_diff>
--- a/PythonFlaskWebApp.docx
+++ b/PythonFlaskWebApp.docx
@@ -64,10 +64,16 @@
       <w:r>
         <w:t>Install Flask</w:t>
       </w:r>
-    </w:p>
-    <w:p>
-      <w:r>
-        <w:t xml:space="preserve">Pip </w:t>
+      <w:r>
+        <w:tab/>
+      </w:r>
+    </w:p>
+    <w:p>
+      <w:r>
+        <w:t>p</w:t>
+      </w:r>
+      <w:r>
+        <w:t xml:space="preserve">ip </w:t>
       </w:r>
       <w:proofErr w:type="spellStart"/>
       <w:r>
@@ -107,7 +113,7 @@
       </w:r>
     </w:p>
     <w:p>
-      <w:hyperlink r:id="rId5" w:history="1">
+      <w:hyperlink r:id="rId5" w:anchor="a-minimal-application" w:history="1">
         <w:r>
           <w:rPr>
             <w:rStyle w:val="Hyperlink"/>
@@ -10649,15 +10655,8 @@
       </w:r>
     </w:p>
     <w:p>
-      <w:proofErr w:type="spellStart"/>
-      <w:proofErr w:type="gramStart"/>
-      <w:r>
-        <w:t>Th;is</w:t>
-      </w:r>
-      <w:proofErr w:type="spellEnd"/>
-      <w:proofErr w:type="gramEnd"/>
-      <w:r>
-        <w:t xml:space="preserve"> will create a </w:t>
+      <w:r>
+        <w:t xml:space="preserve">This will create a </w:t>
       </w:r>
       <w:proofErr w:type="spellStart"/>
       <w:r>
@@ -10725,11 +10724,11 @@
       <w:r>
         <w:t xml:space="preserve">To add </w:t>
       </w:r>
-      <w:proofErr w:type="spellStart"/>
-      <w:r>
-        <w:t>iteams</w:t>
-      </w:r>
-      <w:proofErr w:type="spellEnd"/>
+      <w:proofErr w:type="gramStart"/>
+      <w:r>
+        <w:t>items</w:t>
+      </w:r>
+      <w:proofErr w:type="gramEnd"/>
       <w:r>
         <w:t xml:space="preserve"> add the following</w:t>
       </w:r>
@@ -10841,6 +10840,11 @@
       </w:r>
       <w:r>
         <w:t xml:space="preserve"> as show below</w:t>
+      </w:r>
+    </w:p>
+    <w:p>
+      <w:r>
+        <w:t>Query in python shell</w:t>
       </w:r>
     </w:p>
     <w:p>
@@ -10887,26 +10891,3127 @@
       </w:r>
     </w:p>
     <w:p>
-      <w:r>
-        <w:t>To do from 1:42:39</w:t>
-      </w:r>
-    </w:p>
-    <w:p>
-      <w:r>
-        <w:t>https://www.youtube.com/watch?v=Qr4QMBUPxWo</w:t>
+      <w:pPr>
+        <w:pStyle w:val="Heading2"/>
+      </w:pPr>
+      <w:r>
+        <w:t>Query in python shell</w:t>
+      </w:r>
+    </w:p>
+    <w:p>
+      <w:r>
+        <w:t>Add following in markey.py</w:t>
+      </w:r>
+    </w:p>
+    <w:p>
+      <w:pPr>
+        <w:pStyle w:val="HTMLPreformatted"/>
+        <w:shd w:val="clear" w:color="auto" w:fill="2B2B2B"/>
+        <w:rPr>
+          <w:color w:val="A9B7C6"/>
+          <w:sz w:val="23"/>
+          <w:szCs w:val="23"/>
+        </w:rPr>
+      </w:pPr>
+      <w:r>
+        <w:rPr>
+          <w:color w:val="CC7832"/>
+          <w:sz w:val="23"/>
+          <w:szCs w:val="23"/>
+        </w:rPr>
+        <w:t xml:space="preserve">def </w:t>
+      </w:r>
+      <w:r>
+        <w:rPr>
+          <w:color w:val="B200B2"/>
+          <w:sz w:val="23"/>
+          <w:szCs w:val="23"/>
+        </w:rPr>
+        <w:t>__</w:t>
+      </w:r>
+      <w:proofErr w:type="spellStart"/>
+      <w:r>
+        <w:rPr>
+          <w:color w:val="B200B2"/>
+          <w:sz w:val="23"/>
+          <w:szCs w:val="23"/>
+        </w:rPr>
+        <w:t>repr</w:t>
+      </w:r>
+      <w:proofErr w:type="spellEnd"/>
+      <w:r>
+        <w:rPr>
+          <w:color w:val="B200B2"/>
+          <w:sz w:val="23"/>
+          <w:szCs w:val="23"/>
+        </w:rPr>
+        <w:t>__</w:t>
+      </w:r>
+      <w:r>
+        <w:rPr>
+          <w:color w:val="A9B7C6"/>
+          <w:sz w:val="23"/>
+          <w:szCs w:val="23"/>
+        </w:rPr>
+        <w:t>(</w:t>
+      </w:r>
+      <w:r>
+        <w:rPr>
+          <w:color w:val="94558D"/>
+          <w:sz w:val="23"/>
+          <w:szCs w:val="23"/>
+        </w:rPr>
+        <w:t>self</w:t>
+      </w:r>
+      <w:r>
+        <w:rPr>
+          <w:color w:val="A9B7C6"/>
+          <w:sz w:val="23"/>
+          <w:szCs w:val="23"/>
+        </w:rPr>
+        <w:t>):</w:t>
+      </w:r>
+      <w:r>
+        <w:rPr>
+          <w:color w:val="A9B7C6"/>
+          <w:sz w:val="23"/>
+          <w:szCs w:val="23"/>
+        </w:rPr>
+        <w:br/>
+        <w:t xml:space="preserve">    </w:t>
+      </w:r>
+      <w:r>
+        <w:rPr>
+          <w:color w:val="CC7832"/>
+          <w:sz w:val="23"/>
+          <w:szCs w:val="23"/>
+        </w:rPr>
+        <w:t xml:space="preserve">return </w:t>
+      </w:r>
+      <w:proofErr w:type="spellStart"/>
+      <w:r>
+        <w:rPr>
+          <w:color w:val="6A8759"/>
+          <w:sz w:val="23"/>
+          <w:szCs w:val="23"/>
+        </w:rPr>
+        <w:t>f'Item</w:t>
+      </w:r>
+      <w:proofErr w:type="spellEnd"/>
+      <w:r>
+        <w:rPr>
+          <w:color w:val="6A8759"/>
+          <w:sz w:val="23"/>
+          <w:szCs w:val="23"/>
+        </w:rPr>
+        <w:t xml:space="preserve"> </w:t>
+      </w:r>
+      <w:r>
+        <w:rPr>
+          <w:color w:val="CC7832"/>
+          <w:sz w:val="23"/>
+          <w:szCs w:val="23"/>
+        </w:rPr>
+        <w:t>{</w:t>
+      </w:r>
+      <w:r>
+        <w:rPr>
+          <w:color w:val="94558D"/>
+          <w:sz w:val="23"/>
+          <w:szCs w:val="23"/>
+        </w:rPr>
+        <w:t>self</w:t>
+      </w:r>
+      <w:r>
+        <w:rPr>
+          <w:color w:val="A9B7C6"/>
+          <w:sz w:val="23"/>
+          <w:szCs w:val="23"/>
+        </w:rPr>
+        <w:t>.name</w:t>
+      </w:r>
+      <w:r>
+        <w:rPr>
+          <w:color w:val="CC7832"/>
+          <w:sz w:val="23"/>
+          <w:szCs w:val="23"/>
+        </w:rPr>
+        <w:t>}</w:t>
+      </w:r>
+      <w:r>
+        <w:rPr>
+          <w:color w:val="6A8759"/>
+          <w:sz w:val="23"/>
+          <w:szCs w:val="23"/>
+        </w:rPr>
+        <w:t>'</w:t>
       </w:r>
     </w:p>
     <w:p/>
+    <w:p>
+      <w:r>
+        <w:t>add following code in terminal</w:t>
+      </w:r>
+    </w:p>
+    <w:p>
+      <w:r>
+        <w:rPr>
+          <w:noProof/>
+        </w:rPr>
+        <w:drawing>
+          <wp:inline distT="0" distB="0" distL="0" distR="0" wp14:anchorId="1F2B561E" wp14:editId="6AC6B54F">
+            <wp:extent cx="5731510" cy="3011170"/>
+            <wp:effectExtent l="0" t="0" r="2540" b="0"/>
+            <wp:docPr id="7" name="Picture 7" descr="Text&#10;&#10;Description automatically generated"/>
+            <wp:cNvGraphicFramePr>
+              <a:graphicFrameLocks xmlns:a="http://schemas.openxmlformats.org/drawingml/2006/main" noChangeAspect="1"/>
+            </wp:cNvGraphicFramePr>
+            <a:graphic xmlns:a="http://schemas.openxmlformats.org/drawingml/2006/main">
+              <a:graphicData uri="http://schemas.openxmlformats.org/drawingml/2006/picture">
+                <pic:pic xmlns:pic="http://schemas.openxmlformats.org/drawingml/2006/picture">
+                  <pic:nvPicPr>
+                    <pic:cNvPr id="7" name="Picture 7" descr="Text&#10;&#10;Description automatically generated"/>
+                    <pic:cNvPicPr/>
+                  </pic:nvPicPr>
+                  <pic:blipFill>
+                    <a:blip r:embed="rId31"/>
+                    <a:stretch>
+                      <a:fillRect/>
+                    </a:stretch>
+                  </pic:blipFill>
+                  <pic:spPr>
+                    <a:xfrm>
+                      <a:off x="0" y="0"/>
+                      <a:ext cx="5731510" cy="3011170"/>
+                    </a:xfrm>
+                    <a:prstGeom prst="rect">
+                      <a:avLst/>
+                    </a:prstGeom>
+                  </pic:spPr>
+                </pic:pic>
+              </a:graphicData>
+            </a:graphic>
+          </wp:inline>
+        </w:drawing>
+      </w:r>
+    </w:p>
+    <w:p>
+      <w:r>
+        <w:t xml:space="preserve">To get all elements in the </w:t>
+      </w:r>
+      <w:proofErr w:type="spellStart"/>
+      <w:r>
+        <w:t>db</w:t>
+      </w:r>
+      <w:proofErr w:type="spellEnd"/>
+      <w:r>
+        <w:t xml:space="preserve"> add the following in terminal</w:t>
+      </w:r>
+    </w:p>
+    <w:p>
+      <w:r>
+        <w:rPr>
+          <w:noProof/>
+        </w:rPr>
+        <w:lastRenderedPageBreak/>
+        <w:drawing>
+          <wp:inline distT="0" distB="0" distL="0" distR="0" wp14:anchorId="7AD86E7D" wp14:editId="38026F76">
+            <wp:extent cx="5731510" cy="6838315"/>
+            <wp:effectExtent l="0" t="0" r="2540" b="635"/>
+            <wp:docPr id="17" name="Picture 17" descr="Text&#10;&#10;Description automatically generated"/>
+            <wp:cNvGraphicFramePr>
+              <a:graphicFrameLocks xmlns:a="http://schemas.openxmlformats.org/drawingml/2006/main" noChangeAspect="1"/>
+            </wp:cNvGraphicFramePr>
+            <a:graphic xmlns:a="http://schemas.openxmlformats.org/drawingml/2006/main">
+              <a:graphicData uri="http://schemas.openxmlformats.org/drawingml/2006/picture">
+                <pic:pic xmlns:pic="http://schemas.openxmlformats.org/drawingml/2006/picture">
+                  <pic:nvPicPr>
+                    <pic:cNvPr id="17" name="Picture 17" descr="Text&#10;&#10;Description automatically generated"/>
+                    <pic:cNvPicPr/>
+                  </pic:nvPicPr>
+                  <pic:blipFill>
+                    <a:blip r:embed="rId32"/>
+                    <a:stretch>
+                      <a:fillRect/>
+                    </a:stretch>
+                  </pic:blipFill>
+                  <pic:spPr>
+                    <a:xfrm>
+                      <a:off x="0" y="0"/>
+                      <a:ext cx="5731510" cy="6838315"/>
+                    </a:xfrm>
+                    <a:prstGeom prst="rect">
+                      <a:avLst/>
+                    </a:prstGeom>
+                  </pic:spPr>
+                </pic:pic>
+              </a:graphicData>
+            </a:graphic>
+          </wp:inline>
+        </w:drawing>
+      </w:r>
+    </w:p>
+    <w:p>
+      <w:r>
+        <w:t>To clear screen</w:t>
+      </w:r>
+    </w:p>
+    <w:p>
+      <w:r>
+        <w:rPr>
+          <w:noProof/>
+        </w:rPr>
+        <w:drawing>
+          <wp:inline distT="0" distB="0" distL="0" distR="0" wp14:anchorId="39321AA7" wp14:editId="52354552">
+            <wp:extent cx="3057525" cy="733425"/>
+            <wp:effectExtent l="0" t="0" r="9525" b="9525"/>
+            <wp:docPr id="20" name="Picture 20" descr="Text&#10;&#10;Description automatically generated"/>
+            <wp:cNvGraphicFramePr>
+              <a:graphicFrameLocks xmlns:a="http://schemas.openxmlformats.org/drawingml/2006/main" noChangeAspect="1"/>
+            </wp:cNvGraphicFramePr>
+            <a:graphic xmlns:a="http://schemas.openxmlformats.org/drawingml/2006/main">
+              <a:graphicData uri="http://schemas.openxmlformats.org/drawingml/2006/picture">
+                <pic:pic xmlns:pic="http://schemas.openxmlformats.org/drawingml/2006/picture">
+                  <pic:nvPicPr>
+                    <pic:cNvPr id="20" name="Picture 20" descr="Text&#10;&#10;Description automatically generated"/>
+                    <pic:cNvPicPr/>
+                  </pic:nvPicPr>
+                  <pic:blipFill>
+                    <a:blip r:embed="rId33"/>
+                    <a:stretch>
+                      <a:fillRect/>
+                    </a:stretch>
+                  </pic:blipFill>
+                  <pic:spPr>
+                    <a:xfrm>
+                      <a:off x="0" y="0"/>
+                      <a:ext cx="3057525" cy="733425"/>
+                    </a:xfrm>
+                    <a:prstGeom prst="rect">
+                      <a:avLst/>
+                    </a:prstGeom>
+                  </pic:spPr>
+                </pic:pic>
+              </a:graphicData>
+            </a:graphic>
+          </wp:inline>
+        </w:drawing>
+      </w:r>
+    </w:p>
+    <w:p>
+      <w:r>
+        <w:lastRenderedPageBreak/>
+        <w:t xml:space="preserve">To show </w:t>
+      </w:r>
+      <w:r>
+        <w:t>filtered item</w:t>
+      </w:r>
+      <w:r>
+        <w:rPr>
+          <w:noProof/>
+        </w:rPr>
+        <w:drawing>
+          <wp:inline distT="0" distB="0" distL="0" distR="0" wp14:anchorId="2E843EA3" wp14:editId="0CCAA5B9">
+            <wp:extent cx="5731510" cy="933450"/>
+            <wp:effectExtent l="0" t="0" r="2540" b="0"/>
+            <wp:docPr id="24" name="Picture 24" descr="Text&#10;&#10;Description automatically generated"/>
+            <wp:cNvGraphicFramePr>
+              <a:graphicFrameLocks xmlns:a="http://schemas.openxmlformats.org/drawingml/2006/main" noChangeAspect="1"/>
+            </wp:cNvGraphicFramePr>
+            <a:graphic xmlns:a="http://schemas.openxmlformats.org/drawingml/2006/main">
+              <a:graphicData uri="http://schemas.openxmlformats.org/drawingml/2006/picture">
+                <pic:pic xmlns:pic="http://schemas.openxmlformats.org/drawingml/2006/picture">
+                  <pic:nvPicPr>
+                    <pic:cNvPr id="24" name="Picture 24" descr="Text&#10;&#10;Description automatically generated"/>
+                    <pic:cNvPicPr/>
+                  </pic:nvPicPr>
+                  <pic:blipFill>
+                    <a:blip r:embed="rId34"/>
+                    <a:stretch>
+                      <a:fillRect/>
+                    </a:stretch>
+                  </pic:blipFill>
+                  <pic:spPr>
+                    <a:xfrm>
+                      <a:off x="0" y="0"/>
+                      <a:ext cx="5731510" cy="933450"/>
+                    </a:xfrm>
+                    <a:prstGeom prst="rect">
+                      <a:avLst/>
+                    </a:prstGeom>
+                  </pic:spPr>
+                </pic:pic>
+              </a:graphicData>
+            </a:graphic>
+          </wp:inline>
+        </w:drawing>
+      </w:r>
+      <w:r>
+        <w:t xml:space="preserve"> </w:t>
+      </w:r>
+    </w:p>
+    <w:p>
+      <w:r>
+        <w:t xml:space="preserve">There might be a list of </w:t>
+      </w:r>
+      <w:proofErr w:type="gramStart"/>
+      <w:r>
+        <w:t>items</w:t>
+      </w:r>
+      <w:proofErr w:type="gramEnd"/>
+      <w:r>
+        <w:t xml:space="preserve"> so we need to loop</w:t>
+      </w:r>
+    </w:p>
+    <w:p>
+      <w:r>
+        <w:rPr>
+          <w:noProof/>
+        </w:rPr>
+        <w:drawing>
+          <wp:inline distT="0" distB="0" distL="0" distR="0" wp14:anchorId="4D6516A8" wp14:editId="338678E4">
+            <wp:extent cx="5731510" cy="1219835"/>
+            <wp:effectExtent l="0" t="0" r="2540" b="0"/>
+            <wp:docPr id="28" name="Picture 28" descr="Text&#10;&#10;Description automatically generated"/>
+            <wp:cNvGraphicFramePr>
+              <a:graphicFrameLocks xmlns:a="http://schemas.openxmlformats.org/drawingml/2006/main" noChangeAspect="1"/>
+            </wp:cNvGraphicFramePr>
+            <a:graphic xmlns:a="http://schemas.openxmlformats.org/drawingml/2006/main">
+              <a:graphicData uri="http://schemas.openxmlformats.org/drawingml/2006/picture">
+                <pic:pic xmlns:pic="http://schemas.openxmlformats.org/drawingml/2006/picture">
+                  <pic:nvPicPr>
+                    <pic:cNvPr id="28" name="Picture 28" descr="Text&#10;&#10;Description automatically generated"/>
+                    <pic:cNvPicPr/>
+                  </pic:nvPicPr>
+                  <pic:blipFill>
+                    <a:blip r:embed="rId35"/>
+                    <a:stretch>
+                      <a:fillRect/>
+                    </a:stretch>
+                  </pic:blipFill>
+                  <pic:spPr>
+                    <a:xfrm>
+                      <a:off x="0" y="0"/>
+                      <a:ext cx="5731510" cy="1219835"/>
+                    </a:xfrm>
+                    <a:prstGeom prst="rect">
+                      <a:avLst/>
+                    </a:prstGeom>
+                  </pic:spPr>
+                </pic:pic>
+              </a:graphicData>
+            </a:graphic>
+          </wp:inline>
+        </w:drawing>
+      </w:r>
+    </w:p>
+    <w:p>
+      <w:r>
+        <w:t>Now we will change the dummy database in market.py to the python code</w:t>
+      </w:r>
+    </w:p>
+    <w:p>
+      <w:r>
+        <w:rPr>
+          <w:noProof/>
+        </w:rPr>
+        <w:drawing>
+          <wp:inline distT="0" distB="0" distL="0" distR="0" wp14:anchorId="15A123C7" wp14:editId="6F9C20B3">
+            <wp:extent cx="5731510" cy="1473200"/>
+            <wp:effectExtent l="0" t="0" r="2540" b="0"/>
+            <wp:docPr id="29" name="Picture 29" descr="Chart, line chart&#10;&#10;Description automatically generated"/>
+            <wp:cNvGraphicFramePr>
+              <a:graphicFrameLocks xmlns:a="http://schemas.openxmlformats.org/drawingml/2006/main" noChangeAspect="1"/>
+            </wp:cNvGraphicFramePr>
+            <a:graphic xmlns:a="http://schemas.openxmlformats.org/drawingml/2006/main">
+              <a:graphicData uri="http://schemas.openxmlformats.org/drawingml/2006/picture">
+                <pic:pic xmlns:pic="http://schemas.openxmlformats.org/drawingml/2006/picture">
+                  <pic:nvPicPr>
+                    <pic:cNvPr id="29" name="Picture 29" descr="Chart, line chart&#10;&#10;Description automatically generated"/>
+                    <pic:cNvPicPr/>
+                  </pic:nvPicPr>
+                  <pic:blipFill>
+                    <a:blip r:embed="rId36"/>
+                    <a:stretch>
+                      <a:fillRect/>
+                    </a:stretch>
+                  </pic:blipFill>
+                  <pic:spPr>
+                    <a:xfrm>
+                      <a:off x="0" y="0"/>
+                      <a:ext cx="5731510" cy="1473200"/>
+                    </a:xfrm>
+                    <a:prstGeom prst="rect">
+                      <a:avLst/>
+                    </a:prstGeom>
+                  </pic:spPr>
+                </pic:pic>
+              </a:graphicData>
+            </a:graphic>
+          </wp:inline>
+        </w:drawing>
+      </w:r>
+    </w:p>
+    <w:p>
+      <w:r>
+        <w:t xml:space="preserve">Add </w:t>
+      </w:r>
+      <w:proofErr w:type="spellStart"/>
+      <w:proofErr w:type="gramStart"/>
+      <w:r>
+        <w:t>Item.query.all</w:t>
+      </w:r>
+      <w:proofErr w:type="spellEnd"/>
+      <w:r>
+        <w:t>(</w:t>
+      </w:r>
+      <w:proofErr w:type="gramEnd"/>
+      <w:r>
+        <w:t>) there as below</w:t>
+      </w:r>
+    </w:p>
+    <w:p>
+      <w:pPr>
+        <w:pStyle w:val="HTMLPreformatted"/>
+        <w:shd w:val="clear" w:color="auto" w:fill="2B2B2B"/>
+        <w:rPr>
+          <w:color w:val="A9B7C6"/>
+          <w:sz w:val="24"/>
+          <w:szCs w:val="24"/>
+        </w:rPr>
+      </w:pPr>
+      <w:r>
+        <w:rPr>
+          <w:color w:val="BBB529"/>
+          <w:sz w:val="24"/>
+          <w:szCs w:val="24"/>
+        </w:rPr>
+        <w:t>@</w:t>
+      </w:r>
+      <w:proofErr w:type="gramStart"/>
+      <w:r>
+        <w:rPr>
+          <w:color w:val="BBB529"/>
+          <w:sz w:val="24"/>
+          <w:szCs w:val="24"/>
+        </w:rPr>
+        <w:t>app.route</w:t>
+      </w:r>
+      <w:proofErr w:type="gramEnd"/>
+      <w:r>
+        <w:rPr>
+          <w:color w:val="A9B7C6"/>
+          <w:sz w:val="24"/>
+          <w:szCs w:val="24"/>
+        </w:rPr>
+        <w:t>(</w:t>
+      </w:r>
+      <w:r>
+        <w:rPr>
+          <w:color w:val="6A8759"/>
+          <w:sz w:val="24"/>
+          <w:szCs w:val="24"/>
+        </w:rPr>
+        <w:t>"/market"</w:t>
+      </w:r>
+      <w:r>
+        <w:rPr>
+          <w:color w:val="A9B7C6"/>
+          <w:sz w:val="24"/>
+          <w:szCs w:val="24"/>
+        </w:rPr>
+        <w:t>)</w:t>
+      </w:r>
+      <w:r>
+        <w:rPr>
+          <w:color w:val="A9B7C6"/>
+          <w:sz w:val="24"/>
+          <w:szCs w:val="24"/>
+        </w:rPr>
+        <w:br/>
+      </w:r>
+      <w:r>
+        <w:rPr>
+          <w:color w:val="CC7832"/>
+          <w:sz w:val="24"/>
+          <w:szCs w:val="24"/>
+        </w:rPr>
+        <w:t xml:space="preserve">def </w:t>
+      </w:r>
+      <w:proofErr w:type="spellStart"/>
+      <w:r>
+        <w:rPr>
+          <w:color w:val="FFC66D"/>
+          <w:sz w:val="24"/>
+          <w:szCs w:val="24"/>
+        </w:rPr>
+        <w:t>market_page</w:t>
+      </w:r>
+      <w:proofErr w:type="spellEnd"/>
+      <w:r>
+        <w:rPr>
+          <w:color w:val="A9B7C6"/>
+          <w:sz w:val="24"/>
+          <w:szCs w:val="24"/>
+        </w:rPr>
+        <w:t>():</w:t>
+      </w:r>
+      <w:r>
+        <w:rPr>
+          <w:color w:val="A9B7C6"/>
+          <w:sz w:val="24"/>
+          <w:szCs w:val="24"/>
+        </w:rPr>
+        <w:br/>
+        <w:t xml:space="preserve">    items = </w:t>
+      </w:r>
+      <w:proofErr w:type="spellStart"/>
+      <w:r>
+        <w:rPr>
+          <w:color w:val="A9B7C6"/>
+          <w:sz w:val="24"/>
+          <w:szCs w:val="24"/>
+        </w:rPr>
+        <w:t>Item.query.all</w:t>
+      </w:r>
+      <w:proofErr w:type="spellEnd"/>
+      <w:r>
+        <w:rPr>
+          <w:color w:val="A9B7C6"/>
+          <w:sz w:val="24"/>
+          <w:szCs w:val="24"/>
+        </w:rPr>
+        <w:t>()</w:t>
+      </w:r>
+      <w:r>
+        <w:rPr>
+          <w:color w:val="A9B7C6"/>
+          <w:sz w:val="24"/>
+          <w:szCs w:val="24"/>
+        </w:rPr>
+        <w:br/>
+        <w:t xml:space="preserve">    </w:t>
+      </w:r>
+      <w:r>
+        <w:rPr>
+          <w:color w:val="CC7832"/>
+          <w:sz w:val="24"/>
+          <w:szCs w:val="24"/>
+        </w:rPr>
+        <w:t xml:space="preserve">return </w:t>
+      </w:r>
+      <w:proofErr w:type="spellStart"/>
+      <w:r>
+        <w:rPr>
+          <w:color w:val="A9B7C6"/>
+          <w:sz w:val="24"/>
+          <w:szCs w:val="24"/>
+        </w:rPr>
+        <w:t>render_template</w:t>
+      </w:r>
+      <w:proofErr w:type="spellEnd"/>
+      <w:r>
+        <w:rPr>
+          <w:color w:val="A9B7C6"/>
+          <w:sz w:val="24"/>
+          <w:szCs w:val="24"/>
+        </w:rPr>
+        <w:t>(</w:t>
+      </w:r>
+      <w:r>
+        <w:rPr>
+          <w:color w:val="6A8759"/>
+          <w:sz w:val="24"/>
+          <w:szCs w:val="24"/>
+        </w:rPr>
+        <w:t>"market.html"</w:t>
+      </w:r>
+      <w:r>
+        <w:rPr>
+          <w:color w:val="CC7832"/>
+          <w:sz w:val="24"/>
+          <w:szCs w:val="24"/>
+        </w:rPr>
+        <w:t xml:space="preserve">, </w:t>
+      </w:r>
+      <w:r>
+        <w:rPr>
+          <w:color w:val="AA4926"/>
+          <w:sz w:val="24"/>
+          <w:szCs w:val="24"/>
+        </w:rPr>
+        <w:t>items</w:t>
+      </w:r>
+      <w:r>
+        <w:rPr>
+          <w:color w:val="A9B7C6"/>
+          <w:sz w:val="24"/>
+          <w:szCs w:val="24"/>
+        </w:rPr>
+        <w:t>=items)</w:t>
+      </w:r>
+    </w:p>
     <w:p/>
+    <w:p>
+      <w:r>
+        <w:t xml:space="preserve">Now we can run the server and get </w:t>
+      </w:r>
+      <w:proofErr w:type="spellStart"/>
+      <w:r>
+        <w:t>db</w:t>
+      </w:r>
+      <w:proofErr w:type="spellEnd"/>
+      <w:r>
+        <w:t xml:space="preserve"> in the web page</w:t>
+      </w:r>
+    </w:p>
+    <w:p>
+      <w:r>
+        <w:rPr>
+          <w:noProof/>
+        </w:rPr>
+        <w:drawing>
+          <wp:inline distT="0" distB="0" distL="0" distR="0" wp14:anchorId="41908FAB" wp14:editId="42465281">
+            <wp:extent cx="5731510" cy="1094740"/>
+            <wp:effectExtent l="0" t="0" r="2540" b="0"/>
+            <wp:docPr id="30" name="Picture 30" descr="Text&#10;&#10;Description automatically generated"/>
+            <wp:cNvGraphicFramePr>
+              <a:graphicFrameLocks xmlns:a="http://schemas.openxmlformats.org/drawingml/2006/main" noChangeAspect="1"/>
+            </wp:cNvGraphicFramePr>
+            <a:graphic xmlns:a="http://schemas.openxmlformats.org/drawingml/2006/main">
+              <a:graphicData uri="http://schemas.openxmlformats.org/drawingml/2006/picture">
+                <pic:pic xmlns:pic="http://schemas.openxmlformats.org/drawingml/2006/picture">
+                  <pic:nvPicPr>
+                    <pic:cNvPr id="30" name="Picture 30" descr="Text&#10;&#10;Description automatically generated"/>
+                    <pic:cNvPicPr/>
+                  </pic:nvPicPr>
+                  <pic:blipFill>
+                    <a:blip r:embed="rId37"/>
+                    <a:stretch>
+                      <a:fillRect/>
+                    </a:stretch>
+                  </pic:blipFill>
+                  <pic:spPr>
+                    <a:xfrm>
+                      <a:off x="0" y="0"/>
+                      <a:ext cx="5731510" cy="1094740"/>
+                    </a:xfrm>
+                    <a:prstGeom prst="rect">
+                      <a:avLst/>
+                    </a:prstGeom>
+                  </pic:spPr>
+                </pic:pic>
+              </a:graphicData>
+            </a:graphic>
+          </wp:inline>
+        </w:drawing>
+      </w:r>
+    </w:p>
+    <w:p>
+      <w:r>
+        <w:rPr>
+          <w:noProof/>
+        </w:rPr>
+        <w:lastRenderedPageBreak/>
+        <w:drawing>
+          <wp:inline distT="0" distB="0" distL="0" distR="0" wp14:anchorId="0ED2C6CD" wp14:editId="7E5409D7">
+            <wp:extent cx="5731510" cy="2028190"/>
+            <wp:effectExtent l="0" t="0" r="2540" b="0"/>
+            <wp:docPr id="31" name="Picture 31" descr="A screenshot of a computer&#10;&#10;Description automatically generated with medium confidence"/>
+            <wp:cNvGraphicFramePr>
+              <a:graphicFrameLocks xmlns:a="http://schemas.openxmlformats.org/drawingml/2006/main" noChangeAspect="1"/>
+            </wp:cNvGraphicFramePr>
+            <a:graphic xmlns:a="http://schemas.openxmlformats.org/drawingml/2006/main">
+              <a:graphicData uri="http://schemas.openxmlformats.org/drawingml/2006/picture">
+                <pic:pic xmlns:pic="http://schemas.openxmlformats.org/drawingml/2006/picture">
+                  <pic:nvPicPr>
+                    <pic:cNvPr id="31" name="Picture 31" descr="A screenshot of a computer&#10;&#10;Description automatically generated with medium confidence"/>
+                    <pic:cNvPicPr/>
+                  </pic:nvPicPr>
+                  <pic:blipFill>
+                    <a:blip r:embed="rId38"/>
+                    <a:stretch>
+                      <a:fillRect/>
+                    </a:stretch>
+                  </pic:blipFill>
+                  <pic:spPr>
+                    <a:xfrm>
+                      <a:off x="0" y="0"/>
+                      <a:ext cx="5731510" cy="2028190"/>
+                    </a:xfrm>
+                    <a:prstGeom prst="rect">
+                      <a:avLst/>
+                    </a:prstGeom>
+                  </pic:spPr>
+                </pic:pic>
+              </a:graphicData>
+            </a:graphic>
+          </wp:inline>
+        </w:drawing>
+      </w:r>
+    </w:p>
+    <w:p>
+      <w:r>
+        <w:t xml:space="preserve">For a graphical representation of DB go to </w:t>
+      </w:r>
+      <w:r>
+        <w:t>https://sqlitebrowser.org/</w:t>
+      </w:r>
+    </w:p>
+    <w:p>
+      <w:r>
+        <w:t xml:space="preserve">After installing or downloading you can file open the </w:t>
+      </w:r>
+      <w:proofErr w:type="spellStart"/>
+      <w:r>
+        <w:t>db</w:t>
+      </w:r>
+      <w:proofErr w:type="spellEnd"/>
+      <w:r>
+        <w:t xml:space="preserve"> and look at the tables</w:t>
+      </w:r>
+    </w:p>
+    <w:p>
+      <w:r>
+        <w:rPr>
+          <w:noProof/>
+        </w:rPr>
+        <w:drawing>
+          <wp:inline distT="0" distB="0" distL="0" distR="0" wp14:anchorId="723BA138" wp14:editId="7AC1E4BA">
+            <wp:extent cx="5731510" cy="3141345"/>
+            <wp:effectExtent l="0" t="0" r="2540" b="1905"/>
+            <wp:docPr id="32" name="Picture 32" descr="Graphical user interface, text, application, email&#10;&#10;Description automatically generated"/>
+            <wp:cNvGraphicFramePr>
+              <a:graphicFrameLocks xmlns:a="http://schemas.openxmlformats.org/drawingml/2006/main" noChangeAspect="1"/>
+            </wp:cNvGraphicFramePr>
+            <a:graphic xmlns:a="http://schemas.openxmlformats.org/drawingml/2006/main">
+              <a:graphicData uri="http://schemas.openxmlformats.org/drawingml/2006/picture">
+                <pic:pic xmlns:pic="http://schemas.openxmlformats.org/drawingml/2006/picture">
+                  <pic:nvPicPr>
+                    <pic:cNvPr id="32" name="Picture 32" descr="Graphical user interface, text, application, email&#10;&#10;Description automatically generated"/>
+                    <pic:cNvPicPr/>
+                  </pic:nvPicPr>
+                  <pic:blipFill>
+                    <a:blip r:embed="rId39"/>
+                    <a:stretch>
+                      <a:fillRect/>
+                    </a:stretch>
+                  </pic:blipFill>
+                  <pic:spPr>
+                    <a:xfrm>
+                      <a:off x="0" y="0"/>
+                      <a:ext cx="5731510" cy="3141345"/>
+                    </a:xfrm>
+                    <a:prstGeom prst="rect">
+                      <a:avLst/>
+                    </a:prstGeom>
+                  </pic:spPr>
+                </pic:pic>
+              </a:graphicData>
+            </a:graphic>
+          </wp:inline>
+        </w:drawing>
+      </w:r>
+    </w:p>
+    <w:p>
+      <w:pPr>
+        <w:pStyle w:val="Heading1"/>
+      </w:pPr>
+      <w:r>
+        <w:t>Project Restructure</w:t>
+      </w:r>
+    </w:p>
+    <w:p>
+      <w:r>
+        <w:t>Need new file for model and routes</w:t>
+      </w:r>
+    </w:p>
+    <w:p>
+      <w:r>
+        <w:t>Create models.py file</w:t>
+      </w:r>
+    </w:p>
+    <w:p>
+      <w:r>
+        <w:t>Cut</w:t>
+      </w:r>
+      <w:r>
+        <w:t xml:space="preserve"> paste the following code to it from market.py</w:t>
+      </w:r>
+    </w:p>
+    <w:p>
+      <w:pPr>
+        <w:pStyle w:val="HTMLPreformatted"/>
+        <w:shd w:val="clear" w:color="auto" w:fill="2B2B2B"/>
+        <w:rPr>
+          <w:color w:val="A9B7C6"/>
+          <w:sz w:val="23"/>
+          <w:szCs w:val="23"/>
+        </w:rPr>
+      </w:pPr>
+      <w:r>
+        <w:rPr>
+          <w:color w:val="CC7832"/>
+          <w:sz w:val="23"/>
+          <w:szCs w:val="23"/>
+        </w:rPr>
+        <w:t xml:space="preserve">class </w:t>
+      </w:r>
+      <w:r>
+        <w:rPr>
+          <w:color w:val="A9B7C6"/>
+          <w:sz w:val="23"/>
+          <w:szCs w:val="23"/>
+        </w:rPr>
+        <w:t>Item(</w:t>
+      </w:r>
+      <w:proofErr w:type="spellStart"/>
+      <w:r>
+        <w:rPr>
+          <w:color w:val="A9B7C6"/>
+          <w:sz w:val="23"/>
+          <w:szCs w:val="23"/>
+        </w:rPr>
+        <w:t>db.Model</w:t>
+      </w:r>
+      <w:proofErr w:type="spellEnd"/>
+      <w:r>
+        <w:rPr>
+          <w:color w:val="A9B7C6"/>
+          <w:sz w:val="23"/>
+          <w:szCs w:val="23"/>
+        </w:rPr>
+        <w:t>):</w:t>
+      </w:r>
+      <w:r>
+        <w:rPr>
+          <w:color w:val="A9B7C6"/>
+          <w:sz w:val="23"/>
+          <w:szCs w:val="23"/>
+        </w:rPr>
+        <w:br/>
+        <w:t xml:space="preserve">    id = </w:t>
+      </w:r>
+      <w:proofErr w:type="spellStart"/>
+      <w:r>
+        <w:rPr>
+          <w:color w:val="A9B7C6"/>
+          <w:sz w:val="23"/>
+          <w:szCs w:val="23"/>
+        </w:rPr>
+        <w:t>db.Column</w:t>
+      </w:r>
+      <w:proofErr w:type="spellEnd"/>
+      <w:r>
+        <w:rPr>
+          <w:color w:val="A9B7C6"/>
+          <w:sz w:val="23"/>
+          <w:szCs w:val="23"/>
+        </w:rPr>
+        <w:t>(</w:t>
+      </w:r>
+      <w:proofErr w:type="spellStart"/>
+      <w:r>
+        <w:rPr>
+          <w:color w:val="A9B7C6"/>
+          <w:sz w:val="23"/>
+          <w:szCs w:val="23"/>
+        </w:rPr>
+        <w:t>db.Integer</w:t>
+      </w:r>
+      <w:proofErr w:type="spellEnd"/>
+      <w:r>
+        <w:rPr>
+          <w:color w:val="A9B7C6"/>
+          <w:sz w:val="23"/>
+          <w:szCs w:val="23"/>
+        </w:rPr>
+        <w:t>()</w:t>
+      </w:r>
+      <w:r>
+        <w:rPr>
+          <w:color w:val="CC7832"/>
+          <w:sz w:val="23"/>
+          <w:szCs w:val="23"/>
+        </w:rPr>
+        <w:t xml:space="preserve">, </w:t>
+      </w:r>
+      <w:proofErr w:type="spellStart"/>
+      <w:r>
+        <w:rPr>
+          <w:color w:val="AA4926"/>
+          <w:sz w:val="23"/>
+          <w:szCs w:val="23"/>
+        </w:rPr>
+        <w:t>primary_key</w:t>
+      </w:r>
+      <w:proofErr w:type="spellEnd"/>
+      <w:r>
+        <w:rPr>
+          <w:color w:val="A9B7C6"/>
+          <w:sz w:val="23"/>
+          <w:szCs w:val="23"/>
+        </w:rPr>
+        <w:t>=</w:t>
+      </w:r>
+      <w:r>
+        <w:rPr>
+          <w:color w:val="CC7832"/>
+          <w:sz w:val="23"/>
+          <w:szCs w:val="23"/>
+        </w:rPr>
+        <w:t>True</w:t>
+      </w:r>
+      <w:r>
+        <w:rPr>
+          <w:color w:val="A9B7C6"/>
+          <w:sz w:val="23"/>
+          <w:szCs w:val="23"/>
+        </w:rPr>
+        <w:t>)</w:t>
+      </w:r>
+      <w:r>
+        <w:rPr>
+          <w:color w:val="A9B7C6"/>
+          <w:sz w:val="23"/>
+          <w:szCs w:val="23"/>
+        </w:rPr>
+        <w:br/>
+        <w:t xml:space="preserve">    name = </w:t>
+      </w:r>
+      <w:proofErr w:type="spellStart"/>
+      <w:r>
+        <w:rPr>
+          <w:color w:val="A9B7C6"/>
+          <w:sz w:val="23"/>
+          <w:szCs w:val="23"/>
+        </w:rPr>
+        <w:t>db.Column</w:t>
+      </w:r>
+      <w:proofErr w:type="spellEnd"/>
+      <w:r>
+        <w:rPr>
+          <w:color w:val="A9B7C6"/>
+          <w:sz w:val="23"/>
+          <w:szCs w:val="23"/>
+        </w:rPr>
+        <w:t>(</w:t>
+      </w:r>
+      <w:proofErr w:type="spellStart"/>
+      <w:r>
+        <w:rPr>
+          <w:color w:val="A9B7C6"/>
+          <w:sz w:val="23"/>
+          <w:szCs w:val="23"/>
+        </w:rPr>
+        <w:t>db.String</w:t>
+      </w:r>
+      <w:proofErr w:type="spellEnd"/>
+      <w:r>
+        <w:rPr>
+          <w:color w:val="A9B7C6"/>
+          <w:sz w:val="23"/>
+          <w:szCs w:val="23"/>
+        </w:rPr>
+        <w:t>(</w:t>
+      </w:r>
+      <w:r>
+        <w:rPr>
+          <w:color w:val="AA4926"/>
+          <w:sz w:val="23"/>
+          <w:szCs w:val="23"/>
+        </w:rPr>
+        <w:t>length</w:t>
+      </w:r>
+      <w:r>
+        <w:rPr>
+          <w:color w:val="A9B7C6"/>
+          <w:sz w:val="23"/>
+          <w:szCs w:val="23"/>
+        </w:rPr>
+        <w:t>=</w:t>
+      </w:r>
+      <w:r>
+        <w:rPr>
+          <w:color w:val="6897BB"/>
+          <w:sz w:val="23"/>
+          <w:szCs w:val="23"/>
+        </w:rPr>
+        <w:t>30</w:t>
+      </w:r>
+      <w:r>
+        <w:rPr>
+          <w:color w:val="A9B7C6"/>
+          <w:sz w:val="23"/>
+          <w:szCs w:val="23"/>
+        </w:rPr>
+        <w:t>)</w:t>
+      </w:r>
+      <w:r>
+        <w:rPr>
+          <w:color w:val="CC7832"/>
+          <w:sz w:val="23"/>
+          <w:szCs w:val="23"/>
+        </w:rPr>
+        <w:t xml:space="preserve">, </w:t>
+      </w:r>
+      <w:r>
+        <w:rPr>
+          <w:color w:val="AA4926"/>
+          <w:sz w:val="23"/>
+          <w:szCs w:val="23"/>
+        </w:rPr>
+        <w:t>nullable</w:t>
+      </w:r>
+      <w:r>
+        <w:rPr>
+          <w:color w:val="A9B7C6"/>
+          <w:sz w:val="23"/>
+          <w:szCs w:val="23"/>
+        </w:rPr>
+        <w:t>=</w:t>
+      </w:r>
+      <w:r>
+        <w:rPr>
+          <w:color w:val="CC7832"/>
+          <w:sz w:val="23"/>
+          <w:szCs w:val="23"/>
+        </w:rPr>
+        <w:t xml:space="preserve">False, </w:t>
+      </w:r>
+      <w:r>
+        <w:rPr>
+          <w:color w:val="AA4926"/>
+          <w:sz w:val="23"/>
+          <w:szCs w:val="23"/>
+        </w:rPr>
+        <w:t>unique</w:t>
+      </w:r>
+      <w:r>
+        <w:rPr>
+          <w:color w:val="A9B7C6"/>
+          <w:sz w:val="23"/>
+          <w:szCs w:val="23"/>
+        </w:rPr>
+        <w:t>=</w:t>
+      </w:r>
+      <w:r>
+        <w:rPr>
+          <w:color w:val="CC7832"/>
+          <w:sz w:val="23"/>
+          <w:szCs w:val="23"/>
+        </w:rPr>
+        <w:t>True</w:t>
+      </w:r>
+      <w:r>
+        <w:rPr>
+          <w:color w:val="A9B7C6"/>
+          <w:sz w:val="23"/>
+          <w:szCs w:val="23"/>
+        </w:rPr>
+        <w:t>)</w:t>
+      </w:r>
+      <w:r>
+        <w:rPr>
+          <w:color w:val="A9B7C6"/>
+          <w:sz w:val="23"/>
+          <w:szCs w:val="23"/>
+        </w:rPr>
+        <w:br/>
+        <w:t xml:space="preserve">    price = </w:t>
+      </w:r>
+      <w:proofErr w:type="spellStart"/>
+      <w:r>
+        <w:rPr>
+          <w:color w:val="A9B7C6"/>
+          <w:sz w:val="23"/>
+          <w:szCs w:val="23"/>
+        </w:rPr>
+        <w:t>db.Column</w:t>
+      </w:r>
+      <w:proofErr w:type="spellEnd"/>
+      <w:r>
+        <w:rPr>
+          <w:color w:val="A9B7C6"/>
+          <w:sz w:val="23"/>
+          <w:szCs w:val="23"/>
+        </w:rPr>
+        <w:t>(</w:t>
+      </w:r>
+      <w:proofErr w:type="spellStart"/>
+      <w:r>
+        <w:rPr>
+          <w:color w:val="A9B7C6"/>
+          <w:sz w:val="23"/>
+          <w:szCs w:val="23"/>
+        </w:rPr>
+        <w:t>db.Integer</w:t>
+      </w:r>
+      <w:proofErr w:type="spellEnd"/>
+      <w:r>
+        <w:rPr>
+          <w:color w:val="A9B7C6"/>
+          <w:sz w:val="23"/>
+          <w:szCs w:val="23"/>
+        </w:rPr>
+        <w:t>()</w:t>
+      </w:r>
+      <w:r>
+        <w:rPr>
+          <w:color w:val="CC7832"/>
+          <w:sz w:val="23"/>
+          <w:szCs w:val="23"/>
+        </w:rPr>
+        <w:t xml:space="preserve">, </w:t>
+      </w:r>
+      <w:r>
+        <w:rPr>
+          <w:color w:val="AA4926"/>
+          <w:sz w:val="23"/>
+          <w:szCs w:val="23"/>
+        </w:rPr>
+        <w:t>nullable</w:t>
+      </w:r>
+      <w:r>
+        <w:rPr>
+          <w:color w:val="A9B7C6"/>
+          <w:sz w:val="23"/>
+          <w:szCs w:val="23"/>
+        </w:rPr>
+        <w:t>=</w:t>
+      </w:r>
+      <w:r>
+        <w:rPr>
+          <w:color w:val="CC7832"/>
+          <w:sz w:val="23"/>
+          <w:szCs w:val="23"/>
+        </w:rPr>
+        <w:t>False</w:t>
+      </w:r>
+      <w:r>
+        <w:rPr>
+          <w:color w:val="A9B7C6"/>
+          <w:sz w:val="23"/>
+          <w:szCs w:val="23"/>
+        </w:rPr>
+        <w:t>)</w:t>
+      </w:r>
+      <w:r>
+        <w:rPr>
+          <w:color w:val="A9B7C6"/>
+          <w:sz w:val="23"/>
+          <w:szCs w:val="23"/>
+        </w:rPr>
+        <w:br/>
+        <w:t xml:space="preserve">    barcode = </w:t>
+      </w:r>
+      <w:proofErr w:type="spellStart"/>
+      <w:r>
+        <w:rPr>
+          <w:color w:val="A9B7C6"/>
+          <w:sz w:val="23"/>
+          <w:szCs w:val="23"/>
+        </w:rPr>
+        <w:t>db.Column</w:t>
+      </w:r>
+      <w:proofErr w:type="spellEnd"/>
+      <w:r>
+        <w:rPr>
+          <w:color w:val="A9B7C6"/>
+          <w:sz w:val="23"/>
+          <w:szCs w:val="23"/>
+        </w:rPr>
+        <w:t>(</w:t>
+      </w:r>
+      <w:proofErr w:type="spellStart"/>
+      <w:r>
+        <w:rPr>
+          <w:color w:val="A9B7C6"/>
+          <w:sz w:val="23"/>
+          <w:szCs w:val="23"/>
+        </w:rPr>
+        <w:t>db.String</w:t>
+      </w:r>
+      <w:proofErr w:type="spellEnd"/>
+      <w:r>
+        <w:rPr>
+          <w:color w:val="A9B7C6"/>
+          <w:sz w:val="23"/>
+          <w:szCs w:val="23"/>
+        </w:rPr>
+        <w:t>(</w:t>
+      </w:r>
+      <w:r>
+        <w:rPr>
+          <w:color w:val="AA4926"/>
+          <w:sz w:val="23"/>
+          <w:szCs w:val="23"/>
+        </w:rPr>
+        <w:t>length</w:t>
+      </w:r>
+      <w:r>
+        <w:rPr>
+          <w:color w:val="A9B7C6"/>
+          <w:sz w:val="23"/>
+          <w:szCs w:val="23"/>
+        </w:rPr>
+        <w:t>=</w:t>
+      </w:r>
+      <w:r>
+        <w:rPr>
+          <w:color w:val="6897BB"/>
+          <w:sz w:val="23"/>
+          <w:szCs w:val="23"/>
+        </w:rPr>
+        <w:t>12</w:t>
+      </w:r>
+      <w:r>
+        <w:rPr>
+          <w:color w:val="A9B7C6"/>
+          <w:sz w:val="23"/>
+          <w:szCs w:val="23"/>
+        </w:rPr>
+        <w:t>)</w:t>
+      </w:r>
+      <w:r>
+        <w:rPr>
+          <w:color w:val="CC7832"/>
+          <w:sz w:val="23"/>
+          <w:szCs w:val="23"/>
+        </w:rPr>
+        <w:t xml:space="preserve">, </w:t>
+      </w:r>
+      <w:r>
+        <w:rPr>
+          <w:color w:val="AA4926"/>
+          <w:sz w:val="23"/>
+          <w:szCs w:val="23"/>
+        </w:rPr>
+        <w:t>nullable</w:t>
+      </w:r>
+      <w:r>
+        <w:rPr>
+          <w:color w:val="A9B7C6"/>
+          <w:sz w:val="23"/>
+          <w:szCs w:val="23"/>
+        </w:rPr>
+        <w:t>=</w:t>
+      </w:r>
+      <w:r>
+        <w:rPr>
+          <w:color w:val="CC7832"/>
+          <w:sz w:val="23"/>
+          <w:szCs w:val="23"/>
+        </w:rPr>
+        <w:t xml:space="preserve">False, </w:t>
+      </w:r>
+      <w:r>
+        <w:rPr>
+          <w:color w:val="AA4926"/>
+          <w:sz w:val="23"/>
+          <w:szCs w:val="23"/>
+        </w:rPr>
+        <w:t>unique</w:t>
+      </w:r>
+      <w:r>
+        <w:rPr>
+          <w:color w:val="A9B7C6"/>
+          <w:sz w:val="23"/>
+          <w:szCs w:val="23"/>
+        </w:rPr>
+        <w:t>=</w:t>
+      </w:r>
+      <w:r>
+        <w:rPr>
+          <w:color w:val="CC7832"/>
+          <w:sz w:val="23"/>
+          <w:szCs w:val="23"/>
+        </w:rPr>
+        <w:t>True</w:t>
+      </w:r>
+      <w:r>
+        <w:rPr>
+          <w:color w:val="A9B7C6"/>
+          <w:sz w:val="23"/>
+          <w:szCs w:val="23"/>
+        </w:rPr>
+        <w:t>)</w:t>
+      </w:r>
+      <w:r>
+        <w:rPr>
+          <w:color w:val="A9B7C6"/>
+          <w:sz w:val="23"/>
+          <w:szCs w:val="23"/>
+        </w:rPr>
+        <w:br/>
+        <w:t xml:space="preserve">    description = </w:t>
+      </w:r>
+      <w:proofErr w:type="spellStart"/>
+      <w:r>
+        <w:rPr>
+          <w:color w:val="A9B7C6"/>
+          <w:sz w:val="23"/>
+          <w:szCs w:val="23"/>
+        </w:rPr>
+        <w:t>db.Column</w:t>
+      </w:r>
+      <w:proofErr w:type="spellEnd"/>
+      <w:r>
+        <w:rPr>
+          <w:color w:val="A9B7C6"/>
+          <w:sz w:val="23"/>
+          <w:szCs w:val="23"/>
+        </w:rPr>
+        <w:t>(</w:t>
+      </w:r>
+      <w:proofErr w:type="spellStart"/>
+      <w:r>
+        <w:rPr>
+          <w:color w:val="A9B7C6"/>
+          <w:sz w:val="23"/>
+          <w:szCs w:val="23"/>
+        </w:rPr>
+        <w:t>db.String</w:t>
+      </w:r>
+      <w:proofErr w:type="spellEnd"/>
+      <w:r>
+        <w:rPr>
+          <w:color w:val="A9B7C6"/>
+          <w:sz w:val="23"/>
+          <w:szCs w:val="23"/>
+        </w:rPr>
+        <w:t>(</w:t>
+      </w:r>
+      <w:r>
+        <w:rPr>
+          <w:color w:val="AA4926"/>
+          <w:sz w:val="23"/>
+          <w:szCs w:val="23"/>
+        </w:rPr>
+        <w:t>length</w:t>
+      </w:r>
+      <w:r>
+        <w:rPr>
+          <w:color w:val="A9B7C6"/>
+          <w:sz w:val="23"/>
+          <w:szCs w:val="23"/>
+        </w:rPr>
+        <w:t>=</w:t>
+      </w:r>
+      <w:r>
+        <w:rPr>
+          <w:color w:val="6897BB"/>
+          <w:sz w:val="23"/>
+          <w:szCs w:val="23"/>
+        </w:rPr>
+        <w:t>1024</w:t>
+      </w:r>
+      <w:r>
+        <w:rPr>
+          <w:color w:val="A9B7C6"/>
+          <w:sz w:val="23"/>
+          <w:szCs w:val="23"/>
+        </w:rPr>
+        <w:t>)</w:t>
+      </w:r>
+      <w:r>
+        <w:rPr>
+          <w:color w:val="CC7832"/>
+          <w:sz w:val="23"/>
+          <w:szCs w:val="23"/>
+        </w:rPr>
+        <w:t xml:space="preserve">, </w:t>
+      </w:r>
+      <w:r>
+        <w:rPr>
+          <w:color w:val="AA4926"/>
+          <w:sz w:val="23"/>
+          <w:szCs w:val="23"/>
+        </w:rPr>
+        <w:t>nullable</w:t>
+      </w:r>
+      <w:r>
+        <w:rPr>
+          <w:color w:val="A9B7C6"/>
+          <w:sz w:val="23"/>
+          <w:szCs w:val="23"/>
+        </w:rPr>
+        <w:t>=</w:t>
+      </w:r>
+      <w:r>
+        <w:rPr>
+          <w:color w:val="CC7832"/>
+          <w:sz w:val="23"/>
+          <w:szCs w:val="23"/>
+        </w:rPr>
+        <w:t xml:space="preserve">False, </w:t>
+      </w:r>
+      <w:r>
+        <w:rPr>
+          <w:color w:val="AA4926"/>
+          <w:sz w:val="23"/>
+          <w:szCs w:val="23"/>
+        </w:rPr>
+        <w:t>unique</w:t>
+      </w:r>
+      <w:r>
+        <w:rPr>
+          <w:color w:val="A9B7C6"/>
+          <w:sz w:val="23"/>
+          <w:szCs w:val="23"/>
+        </w:rPr>
+        <w:t>=</w:t>
+      </w:r>
+      <w:r>
+        <w:rPr>
+          <w:color w:val="CC7832"/>
+          <w:sz w:val="23"/>
+          <w:szCs w:val="23"/>
+        </w:rPr>
+        <w:t>True</w:t>
+      </w:r>
+      <w:r>
+        <w:rPr>
+          <w:color w:val="A9B7C6"/>
+          <w:sz w:val="23"/>
+          <w:szCs w:val="23"/>
+        </w:rPr>
+        <w:t>)</w:t>
+      </w:r>
+      <w:r>
+        <w:rPr>
+          <w:color w:val="A9B7C6"/>
+          <w:sz w:val="23"/>
+          <w:szCs w:val="23"/>
+        </w:rPr>
+        <w:br/>
+      </w:r>
+      <w:r>
+        <w:rPr>
+          <w:color w:val="A9B7C6"/>
+          <w:sz w:val="23"/>
+          <w:szCs w:val="23"/>
+        </w:rPr>
+        <w:br/>
+      </w:r>
+      <w:r>
+        <w:rPr>
+          <w:color w:val="A9B7C6"/>
+          <w:sz w:val="23"/>
+          <w:szCs w:val="23"/>
+        </w:rPr>
+        <w:lastRenderedPageBreak/>
+        <w:t xml:space="preserve">    </w:t>
+      </w:r>
+      <w:r>
+        <w:rPr>
+          <w:color w:val="CC7832"/>
+          <w:sz w:val="23"/>
+          <w:szCs w:val="23"/>
+        </w:rPr>
+        <w:t xml:space="preserve">def </w:t>
+      </w:r>
+      <w:r>
+        <w:rPr>
+          <w:color w:val="B200B2"/>
+          <w:sz w:val="23"/>
+          <w:szCs w:val="23"/>
+        </w:rPr>
+        <w:t>__</w:t>
+      </w:r>
+      <w:proofErr w:type="spellStart"/>
+      <w:r>
+        <w:rPr>
+          <w:color w:val="B200B2"/>
+          <w:sz w:val="23"/>
+          <w:szCs w:val="23"/>
+        </w:rPr>
+        <w:t>repr</w:t>
+      </w:r>
+      <w:proofErr w:type="spellEnd"/>
+      <w:r>
+        <w:rPr>
+          <w:color w:val="B200B2"/>
+          <w:sz w:val="23"/>
+          <w:szCs w:val="23"/>
+        </w:rPr>
+        <w:t>__</w:t>
+      </w:r>
+      <w:r>
+        <w:rPr>
+          <w:color w:val="A9B7C6"/>
+          <w:sz w:val="23"/>
+          <w:szCs w:val="23"/>
+        </w:rPr>
+        <w:t>(</w:t>
+      </w:r>
+      <w:r>
+        <w:rPr>
+          <w:color w:val="94558D"/>
+          <w:sz w:val="23"/>
+          <w:szCs w:val="23"/>
+        </w:rPr>
+        <w:t>self</w:t>
+      </w:r>
+      <w:r>
+        <w:rPr>
+          <w:color w:val="A9B7C6"/>
+          <w:sz w:val="23"/>
+          <w:szCs w:val="23"/>
+        </w:rPr>
+        <w:t>):</w:t>
+      </w:r>
+      <w:r>
+        <w:rPr>
+          <w:color w:val="A9B7C6"/>
+          <w:sz w:val="23"/>
+          <w:szCs w:val="23"/>
+        </w:rPr>
+        <w:br/>
+        <w:t xml:space="preserve">        </w:t>
+      </w:r>
+      <w:r>
+        <w:rPr>
+          <w:color w:val="CC7832"/>
+          <w:sz w:val="23"/>
+          <w:szCs w:val="23"/>
+        </w:rPr>
+        <w:t xml:space="preserve">return </w:t>
+      </w:r>
+      <w:proofErr w:type="spellStart"/>
+      <w:r>
+        <w:rPr>
+          <w:color w:val="6A8759"/>
+          <w:sz w:val="23"/>
+          <w:szCs w:val="23"/>
+        </w:rPr>
+        <w:t>f'Item</w:t>
+      </w:r>
+      <w:proofErr w:type="spellEnd"/>
+      <w:r>
+        <w:rPr>
+          <w:color w:val="6A8759"/>
+          <w:sz w:val="23"/>
+          <w:szCs w:val="23"/>
+        </w:rPr>
+        <w:t xml:space="preserve"> </w:t>
+      </w:r>
+      <w:r>
+        <w:rPr>
+          <w:color w:val="CC7832"/>
+          <w:sz w:val="23"/>
+          <w:szCs w:val="23"/>
+        </w:rPr>
+        <w:t>{</w:t>
+      </w:r>
+      <w:r>
+        <w:rPr>
+          <w:color w:val="94558D"/>
+          <w:sz w:val="23"/>
+          <w:szCs w:val="23"/>
+        </w:rPr>
+        <w:t>self</w:t>
+      </w:r>
+      <w:r>
+        <w:rPr>
+          <w:color w:val="A9B7C6"/>
+          <w:sz w:val="23"/>
+          <w:szCs w:val="23"/>
+        </w:rPr>
+        <w:t>.name</w:t>
+      </w:r>
+      <w:r>
+        <w:rPr>
+          <w:color w:val="CC7832"/>
+          <w:sz w:val="23"/>
+          <w:szCs w:val="23"/>
+        </w:rPr>
+        <w:t>}</w:t>
+      </w:r>
+      <w:r>
+        <w:rPr>
+          <w:color w:val="6A8759"/>
+          <w:sz w:val="23"/>
+          <w:szCs w:val="23"/>
+        </w:rPr>
+        <w:t>'</w:t>
+      </w:r>
+    </w:p>
     <w:p/>
+    <w:p>
+      <w:r>
+        <w:t>create new routes.py file</w:t>
+      </w:r>
+    </w:p>
+    <w:p>
+      <w:r>
+        <w:t>Cut paste the following code from market.py to routes.py</w:t>
+      </w:r>
+    </w:p>
+    <w:p>
+      <w:pPr>
+        <w:pStyle w:val="HTMLPreformatted"/>
+        <w:shd w:val="clear" w:color="auto" w:fill="2B2B2B"/>
+        <w:rPr>
+          <w:color w:val="A9B7C6"/>
+          <w:sz w:val="23"/>
+          <w:szCs w:val="23"/>
+        </w:rPr>
+      </w:pPr>
+      <w:r>
+        <w:rPr>
+          <w:color w:val="BBB529"/>
+          <w:sz w:val="23"/>
+          <w:szCs w:val="23"/>
+        </w:rPr>
+        <w:t>@</w:t>
+      </w:r>
+      <w:proofErr w:type="gramStart"/>
+      <w:r>
+        <w:rPr>
+          <w:color w:val="BBB529"/>
+          <w:sz w:val="23"/>
+          <w:szCs w:val="23"/>
+        </w:rPr>
+        <w:t>app.route</w:t>
+      </w:r>
+      <w:proofErr w:type="gramEnd"/>
+      <w:r>
+        <w:rPr>
+          <w:color w:val="A9B7C6"/>
+          <w:sz w:val="23"/>
+          <w:szCs w:val="23"/>
+        </w:rPr>
+        <w:t>(</w:t>
+      </w:r>
+      <w:r>
+        <w:rPr>
+          <w:color w:val="6A8759"/>
+          <w:sz w:val="23"/>
+          <w:szCs w:val="23"/>
+        </w:rPr>
+        <w:t>"/"</w:t>
+      </w:r>
+      <w:r>
+        <w:rPr>
+          <w:color w:val="A9B7C6"/>
+          <w:sz w:val="23"/>
+          <w:szCs w:val="23"/>
+        </w:rPr>
+        <w:t>)</w:t>
+      </w:r>
+      <w:r>
+        <w:rPr>
+          <w:color w:val="A9B7C6"/>
+          <w:sz w:val="23"/>
+          <w:szCs w:val="23"/>
+        </w:rPr>
+        <w:br/>
+      </w:r>
+      <w:r>
+        <w:rPr>
+          <w:color w:val="BBB529"/>
+          <w:sz w:val="23"/>
+          <w:szCs w:val="23"/>
+        </w:rPr>
+        <w:t>@app.route</w:t>
+      </w:r>
+      <w:r>
+        <w:rPr>
+          <w:color w:val="A9B7C6"/>
+          <w:sz w:val="23"/>
+          <w:szCs w:val="23"/>
+        </w:rPr>
+        <w:t>(</w:t>
+      </w:r>
+      <w:r>
+        <w:rPr>
+          <w:color w:val="6A8759"/>
+          <w:sz w:val="23"/>
+          <w:szCs w:val="23"/>
+        </w:rPr>
+        <w:t>"/home"</w:t>
+      </w:r>
+      <w:r>
+        <w:rPr>
+          <w:color w:val="A9B7C6"/>
+          <w:sz w:val="23"/>
+          <w:szCs w:val="23"/>
+        </w:rPr>
+        <w:t>)</w:t>
+      </w:r>
+      <w:r>
+        <w:rPr>
+          <w:color w:val="A9B7C6"/>
+          <w:sz w:val="23"/>
+          <w:szCs w:val="23"/>
+        </w:rPr>
+        <w:br/>
+      </w:r>
+      <w:r>
+        <w:rPr>
+          <w:color w:val="CC7832"/>
+          <w:sz w:val="23"/>
+          <w:szCs w:val="23"/>
+        </w:rPr>
+        <w:t xml:space="preserve">def </w:t>
+      </w:r>
+      <w:proofErr w:type="spellStart"/>
+      <w:r>
+        <w:rPr>
+          <w:color w:val="FFC66D"/>
+          <w:sz w:val="23"/>
+          <w:szCs w:val="23"/>
+        </w:rPr>
+        <w:t>home_page</w:t>
+      </w:r>
+      <w:proofErr w:type="spellEnd"/>
+      <w:r>
+        <w:rPr>
+          <w:color w:val="A9B7C6"/>
+          <w:sz w:val="23"/>
+          <w:szCs w:val="23"/>
+        </w:rPr>
+        <w:t>():</w:t>
+      </w:r>
+      <w:r>
+        <w:rPr>
+          <w:color w:val="A9B7C6"/>
+          <w:sz w:val="23"/>
+          <w:szCs w:val="23"/>
+        </w:rPr>
+        <w:br/>
+        <w:t xml:space="preserve">    </w:t>
+      </w:r>
+      <w:r>
+        <w:rPr>
+          <w:color w:val="CC7832"/>
+          <w:sz w:val="23"/>
+          <w:szCs w:val="23"/>
+        </w:rPr>
+        <w:t xml:space="preserve">return </w:t>
+      </w:r>
+      <w:proofErr w:type="spellStart"/>
+      <w:r>
+        <w:rPr>
+          <w:color w:val="A9B7C6"/>
+          <w:sz w:val="23"/>
+          <w:szCs w:val="23"/>
+        </w:rPr>
+        <w:t>render_template</w:t>
+      </w:r>
+      <w:proofErr w:type="spellEnd"/>
+      <w:r>
+        <w:rPr>
+          <w:color w:val="A9B7C6"/>
+          <w:sz w:val="23"/>
+          <w:szCs w:val="23"/>
+        </w:rPr>
+        <w:t>(</w:t>
+      </w:r>
+      <w:r>
+        <w:rPr>
+          <w:color w:val="6A8759"/>
+          <w:sz w:val="23"/>
+          <w:szCs w:val="23"/>
+        </w:rPr>
+        <w:t>"home.html"</w:t>
+      </w:r>
+      <w:r>
+        <w:rPr>
+          <w:color w:val="A9B7C6"/>
+          <w:sz w:val="23"/>
+          <w:szCs w:val="23"/>
+        </w:rPr>
+        <w:t>)</w:t>
+      </w:r>
+      <w:r>
+        <w:rPr>
+          <w:color w:val="A9B7C6"/>
+          <w:sz w:val="23"/>
+          <w:szCs w:val="23"/>
+        </w:rPr>
+        <w:br/>
+      </w:r>
+      <w:r>
+        <w:rPr>
+          <w:color w:val="A9B7C6"/>
+          <w:sz w:val="23"/>
+          <w:szCs w:val="23"/>
+        </w:rPr>
+        <w:br/>
+      </w:r>
+      <w:r>
+        <w:rPr>
+          <w:color w:val="BBB529"/>
+          <w:sz w:val="23"/>
+          <w:szCs w:val="23"/>
+        </w:rPr>
+        <w:t>@app.route</w:t>
+      </w:r>
+      <w:r>
+        <w:rPr>
+          <w:color w:val="A9B7C6"/>
+          <w:sz w:val="23"/>
+          <w:szCs w:val="23"/>
+        </w:rPr>
+        <w:t>(</w:t>
+      </w:r>
+      <w:r>
+        <w:rPr>
+          <w:color w:val="6A8759"/>
+          <w:sz w:val="23"/>
+          <w:szCs w:val="23"/>
+        </w:rPr>
+        <w:t>"/market"</w:t>
+      </w:r>
+      <w:r>
+        <w:rPr>
+          <w:color w:val="A9B7C6"/>
+          <w:sz w:val="23"/>
+          <w:szCs w:val="23"/>
+        </w:rPr>
+        <w:t>)</w:t>
+      </w:r>
+      <w:r>
+        <w:rPr>
+          <w:color w:val="A9B7C6"/>
+          <w:sz w:val="23"/>
+          <w:szCs w:val="23"/>
+        </w:rPr>
+        <w:br/>
+      </w:r>
+      <w:r>
+        <w:rPr>
+          <w:color w:val="CC7832"/>
+          <w:sz w:val="23"/>
+          <w:szCs w:val="23"/>
+        </w:rPr>
+        <w:t xml:space="preserve">def </w:t>
+      </w:r>
+      <w:proofErr w:type="spellStart"/>
+      <w:r>
+        <w:rPr>
+          <w:color w:val="FFC66D"/>
+          <w:sz w:val="23"/>
+          <w:szCs w:val="23"/>
+        </w:rPr>
+        <w:t>market_page</w:t>
+      </w:r>
+      <w:proofErr w:type="spellEnd"/>
+      <w:r>
+        <w:rPr>
+          <w:color w:val="A9B7C6"/>
+          <w:sz w:val="23"/>
+          <w:szCs w:val="23"/>
+        </w:rPr>
+        <w:t>():</w:t>
+      </w:r>
+      <w:r>
+        <w:rPr>
+          <w:color w:val="A9B7C6"/>
+          <w:sz w:val="23"/>
+          <w:szCs w:val="23"/>
+        </w:rPr>
+        <w:br/>
+        <w:t xml:space="preserve">    items = </w:t>
+      </w:r>
+      <w:proofErr w:type="spellStart"/>
+      <w:r>
+        <w:rPr>
+          <w:color w:val="A9B7C6"/>
+          <w:sz w:val="23"/>
+          <w:szCs w:val="23"/>
+        </w:rPr>
+        <w:t>Item.query.all</w:t>
+      </w:r>
+      <w:proofErr w:type="spellEnd"/>
+      <w:r>
+        <w:rPr>
+          <w:color w:val="A9B7C6"/>
+          <w:sz w:val="23"/>
+          <w:szCs w:val="23"/>
+        </w:rPr>
+        <w:t>()</w:t>
+      </w:r>
+      <w:r>
+        <w:rPr>
+          <w:color w:val="A9B7C6"/>
+          <w:sz w:val="23"/>
+          <w:szCs w:val="23"/>
+        </w:rPr>
+        <w:br/>
+        <w:t xml:space="preserve">    </w:t>
+      </w:r>
+      <w:r>
+        <w:rPr>
+          <w:color w:val="CC7832"/>
+          <w:sz w:val="23"/>
+          <w:szCs w:val="23"/>
+        </w:rPr>
+        <w:t xml:space="preserve">return </w:t>
+      </w:r>
+      <w:proofErr w:type="spellStart"/>
+      <w:r>
+        <w:rPr>
+          <w:color w:val="A9B7C6"/>
+          <w:sz w:val="23"/>
+          <w:szCs w:val="23"/>
+        </w:rPr>
+        <w:t>render_template</w:t>
+      </w:r>
+      <w:proofErr w:type="spellEnd"/>
+      <w:r>
+        <w:rPr>
+          <w:color w:val="A9B7C6"/>
+          <w:sz w:val="23"/>
+          <w:szCs w:val="23"/>
+        </w:rPr>
+        <w:t>(</w:t>
+      </w:r>
+      <w:r>
+        <w:rPr>
+          <w:color w:val="6A8759"/>
+          <w:sz w:val="23"/>
+          <w:szCs w:val="23"/>
+        </w:rPr>
+        <w:t>"market.html"</w:t>
+      </w:r>
+      <w:r>
+        <w:rPr>
+          <w:color w:val="CC7832"/>
+          <w:sz w:val="23"/>
+          <w:szCs w:val="23"/>
+        </w:rPr>
+        <w:t xml:space="preserve">, </w:t>
+      </w:r>
+      <w:r>
+        <w:rPr>
+          <w:color w:val="AA4926"/>
+          <w:sz w:val="23"/>
+          <w:szCs w:val="23"/>
+        </w:rPr>
+        <w:t>items</w:t>
+      </w:r>
+      <w:r>
+        <w:rPr>
+          <w:color w:val="A9B7C6"/>
+          <w:sz w:val="23"/>
+          <w:szCs w:val="23"/>
+        </w:rPr>
+        <w:t>=items)</w:t>
+      </w:r>
+    </w:p>
     <w:p/>
+    <w:p>
+      <w:r>
+        <w:t>To get all the imports we will create a package</w:t>
+      </w:r>
+    </w:p>
+    <w:p>
+      <w:r>
+        <w:t xml:space="preserve">Create run.py </w:t>
+      </w:r>
+    </w:p>
+    <w:p>
+      <w:r>
+        <w:t xml:space="preserve">Cut </w:t>
+      </w:r>
+      <w:proofErr w:type="spellStart"/>
+      <w:proofErr w:type="gramStart"/>
+      <w:r>
+        <w:t>every thing</w:t>
+      </w:r>
+      <w:proofErr w:type="spellEnd"/>
+      <w:proofErr w:type="gramEnd"/>
+      <w:r>
+        <w:t xml:space="preserve"> from market.py to run.py</w:t>
+      </w:r>
+    </w:p>
+    <w:p>
+      <w:r>
+        <w:t>Run.py will look like this</w:t>
+      </w:r>
+    </w:p>
+    <w:p>
+      <w:pPr>
+        <w:pStyle w:val="HTMLPreformatted"/>
+        <w:shd w:val="clear" w:color="auto" w:fill="2B2B2B"/>
+        <w:rPr>
+          <w:color w:val="A9B7C6"/>
+          <w:sz w:val="24"/>
+          <w:szCs w:val="24"/>
+        </w:rPr>
+      </w:pPr>
+      <w:r>
+        <w:rPr>
+          <w:color w:val="CC7832"/>
+          <w:sz w:val="24"/>
+          <w:szCs w:val="24"/>
+        </w:rPr>
+        <w:t xml:space="preserve">from </w:t>
+      </w:r>
+      <w:r>
+        <w:rPr>
+          <w:color w:val="A9B7C6"/>
+          <w:sz w:val="24"/>
+          <w:szCs w:val="24"/>
+        </w:rPr>
+        <w:t xml:space="preserve">flask </w:t>
+      </w:r>
+      <w:r>
+        <w:rPr>
+          <w:color w:val="CC7832"/>
+          <w:sz w:val="24"/>
+          <w:szCs w:val="24"/>
+        </w:rPr>
+        <w:t xml:space="preserve">import </w:t>
+      </w:r>
+      <w:r>
+        <w:rPr>
+          <w:color w:val="A9B7C6"/>
+          <w:sz w:val="24"/>
+          <w:szCs w:val="24"/>
+        </w:rPr>
+        <w:t>Flask</w:t>
+      </w:r>
+      <w:r>
+        <w:rPr>
+          <w:color w:val="CC7832"/>
+          <w:sz w:val="24"/>
+          <w:szCs w:val="24"/>
+        </w:rPr>
+        <w:t xml:space="preserve">, </w:t>
+      </w:r>
+      <w:proofErr w:type="spellStart"/>
+      <w:r>
+        <w:rPr>
+          <w:color w:val="A9B7C6"/>
+          <w:sz w:val="24"/>
+          <w:szCs w:val="24"/>
+        </w:rPr>
+        <w:t>render_template</w:t>
+      </w:r>
+      <w:proofErr w:type="spellEnd"/>
+      <w:r>
+        <w:rPr>
+          <w:color w:val="A9B7C6"/>
+          <w:sz w:val="24"/>
+          <w:szCs w:val="24"/>
+        </w:rPr>
+        <w:br/>
+      </w:r>
+      <w:r>
+        <w:rPr>
+          <w:color w:val="CC7832"/>
+          <w:sz w:val="24"/>
+          <w:szCs w:val="24"/>
+        </w:rPr>
+        <w:t xml:space="preserve">from </w:t>
+      </w:r>
+      <w:proofErr w:type="spellStart"/>
+      <w:r>
+        <w:rPr>
+          <w:color w:val="A9B7C6"/>
+          <w:sz w:val="24"/>
+          <w:szCs w:val="24"/>
+        </w:rPr>
+        <w:t>flask_sqlalchemy</w:t>
+      </w:r>
+      <w:proofErr w:type="spellEnd"/>
+      <w:r>
+        <w:rPr>
+          <w:color w:val="A9B7C6"/>
+          <w:sz w:val="24"/>
+          <w:szCs w:val="24"/>
+        </w:rPr>
+        <w:t xml:space="preserve"> </w:t>
+      </w:r>
+      <w:r>
+        <w:rPr>
+          <w:color w:val="CC7832"/>
+          <w:sz w:val="24"/>
+          <w:szCs w:val="24"/>
+        </w:rPr>
+        <w:t xml:space="preserve">import </w:t>
+      </w:r>
+      <w:proofErr w:type="spellStart"/>
+      <w:r>
+        <w:rPr>
+          <w:color w:val="A9B7C6"/>
+          <w:sz w:val="24"/>
+          <w:szCs w:val="24"/>
+        </w:rPr>
+        <w:t>SQLAlchemy</w:t>
+      </w:r>
+      <w:proofErr w:type="spellEnd"/>
+      <w:r>
+        <w:rPr>
+          <w:color w:val="A9B7C6"/>
+          <w:sz w:val="24"/>
+          <w:szCs w:val="24"/>
+        </w:rPr>
+        <w:br/>
+        <w:t>app = Flask(__name__)</w:t>
+      </w:r>
+      <w:r>
+        <w:rPr>
+          <w:color w:val="A9B7C6"/>
+          <w:sz w:val="24"/>
+          <w:szCs w:val="24"/>
+        </w:rPr>
+        <w:br/>
+      </w:r>
+      <w:proofErr w:type="spellStart"/>
+      <w:r>
+        <w:rPr>
+          <w:color w:val="A9B7C6"/>
+          <w:sz w:val="24"/>
+          <w:szCs w:val="24"/>
+        </w:rPr>
+        <w:t>app.config</w:t>
+      </w:r>
+      <w:proofErr w:type="spellEnd"/>
+      <w:r>
+        <w:rPr>
+          <w:color w:val="A9B7C6"/>
+          <w:sz w:val="24"/>
+          <w:szCs w:val="24"/>
+        </w:rPr>
+        <w:t>[</w:t>
+      </w:r>
+      <w:r>
+        <w:rPr>
+          <w:color w:val="6A8759"/>
+          <w:sz w:val="24"/>
+          <w:szCs w:val="24"/>
+        </w:rPr>
+        <w:t>"SQLALCHEMY_DATABASE_URI"</w:t>
+      </w:r>
+      <w:r>
+        <w:rPr>
+          <w:color w:val="A9B7C6"/>
+          <w:sz w:val="24"/>
+          <w:szCs w:val="24"/>
+        </w:rPr>
+        <w:t xml:space="preserve">] = </w:t>
+      </w:r>
+      <w:r>
+        <w:rPr>
+          <w:color w:val="6A8759"/>
+          <w:sz w:val="24"/>
+          <w:szCs w:val="24"/>
+        </w:rPr>
+        <w:t>"</w:t>
+      </w:r>
+      <w:proofErr w:type="spellStart"/>
+      <w:r>
+        <w:rPr>
+          <w:color w:val="6A8759"/>
+          <w:sz w:val="24"/>
+          <w:szCs w:val="24"/>
+        </w:rPr>
+        <w:t>sqlite</w:t>
+      </w:r>
+      <w:proofErr w:type="spellEnd"/>
+      <w:r>
+        <w:rPr>
+          <w:color w:val="6A8759"/>
+          <w:sz w:val="24"/>
+          <w:szCs w:val="24"/>
+        </w:rPr>
+        <w:t>:///</w:t>
+      </w:r>
+      <w:proofErr w:type="spellStart"/>
+      <w:r>
+        <w:rPr>
+          <w:color w:val="6A8759"/>
+          <w:sz w:val="24"/>
+          <w:szCs w:val="24"/>
+        </w:rPr>
+        <w:t>market.db</w:t>
+      </w:r>
+      <w:proofErr w:type="spellEnd"/>
+      <w:r>
+        <w:rPr>
+          <w:color w:val="6A8759"/>
+          <w:sz w:val="24"/>
+          <w:szCs w:val="24"/>
+        </w:rPr>
+        <w:t>"</w:t>
+      </w:r>
+      <w:r>
+        <w:rPr>
+          <w:color w:val="6A8759"/>
+          <w:sz w:val="24"/>
+          <w:szCs w:val="24"/>
+        </w:rPr>
+        <w:br/>
+      </w:r>
+      <w:proofErr w:type="spellStart"/>
+      <w:r>
+        <w:rPr>
+          <w:color w:val="A9B7C6"/>
+          <w:sz w:val="24"/>
+          <w:szCs w:val="24"/>
+        </w:rPr>
+        <w:t>db</w:t>
+      </w:r>
+      <w:proofErr w:type="spellEnd"/>
+      <w:r>
+        <w:rPr>
+          <w:color w:val="A9B7C6"/>
+          <w:sz w:val="24"/>
+          <w:szCs w:val="24"/>
+        </w:rPr>
+        <w:t xml:space="preserve"> = </w:t>
+      </w:r>
+      <w:proofErr w:type="spellStart"/>
+      <w:r>
+        <w:rPr>
+          <w:color w:val="A9B7C6"/>
+          <w:sz w:val="24"/>
+          <w:szCs w:val="24"/>
+        </w:rPr>
+        <w:t>SQLAlchemy</w:t>
+      </w:r>
+      <w:proofErr w:type="spellEnd"/>
+      <w:r>
+        <w:rPr>
+          <w:color w:val="A9B7C6"/>
+          <w:sz w:val="24"/>
+          <w:szCs w:val="24"/>
+        </w:rPr>
+        <w:t>(app)</w:t>
+      </w:r>
+    </w:p>
     <w:p/>
+    <w:p>
+      <w:r>
+        <w:t>Can delete market.py</w:t>
+      </w:r>
+    </w:p>
+    <w:p>
+      <w:r>
+        <w:t>Create new folder called market and move everything except run.py to the new folder ‘market’</w:t>
+      </w:r>
+    </w:p>
+    <w:p>
+      <w:r>
+        <w:rPr>
+          <w:noProof/>
+        </w:rPr>
+        <w:lastRenderedPageBreak/>
+        <w:drawing>
+          <wp:inline distT="0" distB="0" distL="0" distR="0" wp14:anchorId="36AC2EEE" wp14:editId="06913C40">
+            <wp:extent cx="4476750" cy="4171950"/>
+            <wp:effectExtent l="0" t="0" r="0" b="0"/>
+            <wp:docPr id="33" name="Picture 33" descr="A screenshot of a computer&#10;&#10;Description automatically generated with medium confidence"/>
+            <wp:cNvGraphicFramePr>
+              <a:graphicFrameLocks xmlns:a="http://schemas.openxmlformats.org/drawingml/2006/main" noChangeAspect="1"/>
+            </wp:cNvGraphicFramePr>
+            <a:graphic xmlns:a="http://schemas.openxmlformats.org/drawingml/2006/main">
+              <a:graphicData uri="http://schemas.openxmlformats.org/drawingml/2006/picture">
+                <pic:pic xmlns:pic="http://schemas.openxmlformats.org/drawingml/2006/picture">
+                  <pic:nvPicPr>
+                    <pic:cNvPr id="33" name="Picture 33" descr="A screenshot of a computer&#10;&#10;Description automatically generated with medium confidence"/>
+                    <pic:cNvPicPr/>
+                  </pic:nvPicPr>
+                  <pic:blipFill>
+                    <a:blip r:embed="rId40"/>
+                    <a:stretch>
+                      <a:fillRect/>
+                    </a:stretch>
+                  </pic:blipFill>
+                  <pic:spPr>
+                    <a:xfrm>
+                      <a:off x="0" y="0"/>
+                      <a:ext cx="4476750" cy="4171950"/>
+                    </a:xfrm>
+                    <a:prstGeom prst="rect">
+                      <a:avLst/>
+                    </a:prstGeom>
+                  </pic:spPr>
+                </pic:pic>
+              </a:graphicData>
+            </a:graphic>
+          </wp:inline>
+        </w:drawing>
+      </w:r>
+    </w:p>
+    <w:p>
+      <w:r>
+        <w:t>Create a new file called __init__.py in the folder “market”</w:t>
+      </w:r>
+    </w:p>
+    <w:p>
+      <w:r>
+        <w:rPr>
+          <w:noProof/>
+        </w:rPr>
+        <w:drawing>
+          <wp:inline distT="0" distB="0" distL="0" distR="0" wp14:anchorId="3F642ECC" wp14:editId="01641597">
+            <wp:extent cx="4038600" cy="3781425"/>
+            <wp:effectExtent l="0" t="0" r="0" b="9525"/>
+            <wp:docPr id="34" name="Picture 34" descr="Graphical user interface, text, application, chat or text message&#10;&#10;Description automatically generated"/>
+            <wp:cNvGraphicFramePr>
+              <a:graphicFrameLocks xmlns:a="http://schemas.openxmlformats.org/drawingml/2006/main" noChangeAspect="1"/>
+            </wp:cNvGraphicFramePr>
+            <a:graphic xmlns:a="http://schemas.openxmlformats.org/drawingml/2006/main">
+              <a:graphicData uri="http://schemas.openxmlformats.org/drawingml/2006/picture">
+                <pic:pic xmlns:pic="http://schemas.openxmlformats.org/drawingml/2006/picture">
+                  <pic:nvPicPr>
+                    <pic:cNvPr id="34" name="Picture 34" descr="Graphical user interface, text, application, chat or text message&#10;&#10;Description automatically generated"/>
+                    <pic:cNvPicPr/>
+                  </pic:nvPicPr>
+                  <pic:blipFill>
+                    <a:blip r:embed="rId41"/>
+                    <a:stretch>
+                      <a:fillRect/>
+                    </a:stretch>
+                  </pic:blipFill>
+                  <pic:spPr>
+                    <a:xfrm>
+                      <a:off x="0" y="0"/>
+                      <a:ext cx="4038600" cy="3781425"/>
+                    </a:xfrm>
+                    <a:prstGeom prst="rect">
+                      <a:avLst/>
+                    </a:prstGeom>
+                  </pic:spPr>
+                </pic:pic>
+              </a:graphicData>
+            </a:graphic>
+          </wp:inline>
+        </w:drawing>
+      </w:r>
+    </w:p>
+    <w:p>
+      <w:r>
+        <w:t>Move everything (following code) from run.py to __init__.py</w:t>
+      </w:r>
+    </w:p>
+    <w:p>
+      <w:pPr>
+        <w:pStyle w:val="HTMLPreformatted"/>
+        <w:shd w:val="clear" w:color="auto" w:fill="2B2B2B"/>
+        <w:rPr>
+          <w:color w:val="A9B7C6"/>
+          <w:sz w:val="23"/>
+          <w:szCs w:val="23"/>
+        </w:rPr>
+      </w:pPr>
+      <w:r>
+        <w:rPr>
+          <w:color w:val="CC7832"/>
+          <w:sz w:val="23"/>
+          <w:szCs w:val="23"/>
+        </w:rPr>
+        <w:lastRenderedPageBreak/>
+        <w:t xml:space="preserve">from </w:t>
+      </w:r>
+      <w:r>
+        <w:rPr>
+          <w:color w:val="A9B7C6"/>
+          <w:sz w:val="23"/>
+          <w:szCs w:val="23"/>
+        </w:rPr>
+        <w:t xml:space="preserve">flask </w:t>
+      </w:r>
+      <w:r>
+        <w:rPr>
+          <w:color w:val="CC7832"/>
+          <w:sz w:val="23"/>
+          <w:szCs w:val="23"/>
+        </w:rPr>
+        <w:t xml:space="preserve">import </w:t>
+      </w:r>
+      <w:r>
+        <w:rPr>
+          <w:color w:val="A9B7C6"/>
+          <w:sz w:val="23"/>
+          <w:szCs w:val="23"/>
+        </w:rPr>
+        <w:t>Flask</w:t>
+      </w:r>
+      <w:r>
+        <w:rPr>
+          <w:color w:val="CC7832"/>
+          <w:sz w:val="23"/>
+          <w:szCs w:val="23"/>
+        </w:rPr>
+        <w:t xml:space="preserve">, </w:t>
+      </w:r>
+      <w:proofErr w:type="spellStart"/>
+      <w:r>
+        <w:rPr>
+          <w:color w:val="A9B7C6"/>
+          <w:sz w:val="23"/>
+          <w:szCs w:val="23"/>
+        </w:rPr>
+        <w:t>render_template</w:t>
+      </w:r>
+      <w:proofErr w:type="spellEnd"/>
+      <w:r>
+        <w:rPr>
+          <w:color w:val="A9B7C6"/>
+          <w:sz w:val="23"/>
+          <w:szCs w:val="23"/>
+        </w:rPr>
+        <w:br/>
+      </w:r>
+      <w:r>
+        <w:rPr>
+          <w:color w:val="CC7832"/>
+          <w:sz w:val="23"/>
+          <w:szCs w:val="23"/>
+        </w:rPr>
+        <w:t xml:space="preserve">from </w:t>
+      </w:r>
+      <w:proofErr w:type="spellStart"/>
+      <w:r>
+        <w:rPr>
+          <w:color w:val="A9B7C6"/>
+          <w:sz w:val="23"/>
+          <w:szCs w:val="23"/>
+        </w:rPr>
+        <w:t>flask_sqlalchemy</w:t>
+      </w:r>
+      <w:proofErr w:type="spellEnd"/>
+      <w:r>
+        <w:rPr>
+          <w:color w:val="A9B7C6"/>
+          <w:sz w:val="23"/>
+          <w:szCs w:val="23"/>
+        </w:rPr>
+        <w:t xml:space="preserve"> </w:t>
+      </w:r>
+      <w:r>
+        <w:rPr>
+          <w:color w:val="CC7832"/>
+          <w:sz w:val="23"/>
+          <w:szCs w:val="23"/>
+        </w:rPr>
+        <w:t xml:space="preserve">import </w:t>
+      </w:r>
+      <w:proofErr w:type="spellStart"/>
+      <w:r>
+        <w:rPr>
+          <w:color w:val="A9B7C6"/>
+          <w:sz w:val="23"/>
+          <w:szCs w:val="23"/>
+        </w:rPr>
+        <w:t>SQLAlchemy</w:t>
+      </w:r>
+      <w:proofErr w:type="spellEnd"/>
+      <w:r>
+        <w:rPr>
+          <w:color w:val="A9B7C6"/>
+          <w:sz w:val="23"/>
+          <w:szCs w:val="23"/>
+        </w:rPr>
+        <w:br/>
+        <w:t>app = Flask(__name__)</w:t>
+      </w:r>
+      <w:r>
+        <w:rPr>
+          <w:color w:val="A9B7C6"/>
+          <w:sz w:val="23"/>
+          <w:szCs w:val="23"/>
+        </w:rPr>
+        <w:br/>
+      </w:r>
+      <w:proofErr w:type="spellStart"/>
+      <w:r>
+        <w:rPr>
+          <w:color w:val="A9B7C6"/>
+          <w:sz w:val="23"/>
+          <w:szCs w:val="23"/>
+        </w:rPr>
+        <w:t>app.config</w:t>
+      </w:r>
+      <w:proofErr w:type="spellEnd"/>
+      <w:r>
+        <w:rPr>
+          <w:color w:val="A9B7C6"/>
+          <w:sz w:val="23"/>
+          <w:szCs w:val="23"/>
+        </w:rPr>
+        <w:t>[</w:t>
+      </w:r>
+      <w:r>
+        <w:rPr>
+          <w:color w:val="6A8759"/>
+          <w:sz w:val="23"/>
+          <w:szCs w:val="23"/>
+        </w:rPr>
+        <w:t>"SQLALCHEMY_DATABASE_URI"</w:t>
+      </w:r>
+      <w:r>
+        <w:rPr>
+          <w:color w:val="A9B7C6"/>
+          <w:sz w:val="23"/>
+          <w:szCs w:val="23"/>
+        </w:rPr>
+        <w:t xml:space="preserve">] = </w:t>
+      </w:r>
+      <w:r>
+        <w:rPr>
+          <w:color w:val="6A8759"/>
+          <w:sz w:val="23"/>
+          <w:szCs w:val="23"/>
+        </w:rPr>
+        <w:t>"</w:t>
+      </w:r>
+      <w:proofErr w:type="spellStart"/>
+      <w:r>
+        <w:rPr>
+          <w:color w:val="6A8759"/>
+          <w:sz w:val="23"/>
+          <w:szCs w:val="23"/>
+        </w:rPr>
+        <w:t>sqlite</w:t>
+      </w:r>
+      <w:proofErr w:type="spellEnd"/>
+      <w:r>
+        <w:rPr>
+          <w:color w:val="6A8759"/>
+          <w:sz w:val="23"/>
+          <w:szCs w:val="23"/>
+        </w:rPr>
+        <w:t>:///</w:t>
+      </w:r>
+      <w:proofErr w:type="spellStart"/>
+      <w:r>
+        <w:rPr>
+          <w:color w:val="6A8759"/>
+          <w:sz w:val="23"/>
+          <w:szCs w:val="23"/>
+        </w:rPr>
+        <w:t>market.db</w:t>
+      </w:r>
+      <w:proofErr w:type="spellEnd"/>
+      <w:r>
+        <w:rPr>
+          <w:color w:val="6A8759"/>
+          <w:sz w:val="23"/>
+          <w:szCs w:val="23"/>
+        </w:rPr>
+        <w:t>"</w:t>
+      </w:r>
+      <w:r>
+        <w:rPr>
+          <w:color w:val="6A8759"/>
+          <w:sz w:val="23"/>
+          <w:szCs w:val="23"/>
+        </w:rPr>
+        <w:br/>
+      </w:r>
+      <w:proofErr w:type="spellStart"/>
+      <w:r>
+        <w:rPr>
+          <w:color w:val="A9B7C6"/>
+          <w:sz w:val="23"/>
+          <w:szCs w:val="23"/>
+        </w:rPr>
+        <w:t>db</w:t>
+      </w:r>
+      <w:proofErr w:type="spellEnd"/>
+      <w:r>
+        <w:rPr>
+          <w:color w:val="A9B7C6"/>
+          <w:sz w:val="23"/>
+          <w:szCs w:val="23"/>
+        </w:rPr>
+        <w:t xml:space="preserve"> = </w:t>
+      </w:r>
+      <w:proofErr w:type="spellStart"/>
+      <w:r>
+        <w:rPr>
+          <w:color w:val="A9B7C6"/>
+          <w:sz w:val="23"/>
+          <w:szCs w:val="23"/>
+        </w:rPr>
+        <w:t>SQLAlchemy</w:t>
+      </w:r>
+      <w:proofErr w:type="spellEnd"/>
+      <w:r>
+        <w:rPr>
+          <w:color w:val="A9B7C6"/>
+          <w:sz w:val="23"/>
+          <w:szCs w:val="23"/>
+        </w:rPr>
+        <w:t>(app)</w:t>
+      </w:r>
+    </w:p>
     <w:p/>
+    <w:p>
+      <w:r>
+        <w:t>Since we have__init__.py in the folder market we can import market as a package.</w:t>
+      </w:r>
+    </w:p>
+    <w:p>
+      <w:r>
+        <w:t>Add the following code to run.py</w:t>
+      </w:r>
+    </w:p>
+    <w:p>
+      <w:pPr>
+        <w:pStyle w:val="HTMLPreformatted"/>
+        <w:shd w:val="clear" w:color="auto" w:fill="2B2B2B"/>
+        <w:rPr>
+          <w:color w:val="A9B7C6"/>
+          <w:sz w:val="23"/>
+          <w:szCs w:val="23"/>
+        </w:rPr>
+      </w:pPr>
+      <w:r>
+        <w:rPr>
+          <w:color w:val="CC7832"/>
+          <w:sz w:val="23"/>
+          <w:szCs w:val="23"/>
+        </w:rPr>
+        <w:t xml:space="preserve">from </w:t>
+      </w:r>
+      <w:r>
+        <w:rPr>
+          <w:color w:val="A9B7C6"/>
+          <w:sz w:val="23"/>
+          <w:szCs w:val="23"/>
+        </w:rPr>
+        <w:t xml:space="preserve">market </w:t>
+      </w:r>
+      <w:r>
+        <w:rPr>
+          <w:color w:val="CC7832"/>
+          <w:sz w:val="23"/>
+          <w:szCs w:val="23"/>
+        </w:rPr>
+        <w:t xml:space="preserve">import </w:t>
+      </w:r>
+      <w:r>
+        <w:rPr>
+          <w:color w:val="A9B7C6"/>
+          <w:sz w:val="23"/>
+          <w:szCs w:val="23"/>
+        </w:rPr>
+        <w:t>app</w:t>
+      </w:r>
+      <w:r>
+        <w:rPr>
+          <w:color w:val="A9B7C6"/>
+          <w:sz w:val="23"/>
+          <w:szCs w:val="23"/>
+        </w:rPr>
+        <w:br/>
+      </w:r>
+      <w:r>
+        <w:rPr>
+          <w:color w:val="A9B7C6"/>
+          <w:sz w:val="23"/>
+          <w:szCs w:val="23"/>
+        </w:rPr>
+        <w:br/>
+      </w:r>
+      <w:r>
+        <w:rPr>
+          <w:color w:val="808080"/>
+          <w:sz w:val="23"/>
+          <w:szCs w:val="23"/>
+        </w:rPr>
+        <w:t># checks if the run.py file has executed directly and not imported</w:t>
+      </w:r>
+      <w:r>
+        <w:rPr>
+          <w:color w:val="808080"/>
+          <w:sz w:val="23"/>
+          <w:szCs w:val="23"/>
+        </w:rPr>
+        <w:br/>
+      </w:r>
+      <w:r>
+        <w:rPr>
+          <w:color w:val="CC7832"/>
+          <w:sz w:val="23"/>
+          <w:szCs w:val="23"/>
+        </w:rPr>
+        <w:t xml:space="preserve">if </w:t>
+      </w:r>
+      <w:r>
+        <w:rPr>
+          <w:color w:val="A9B7C6"/>
+          <w:sz w:val="23"/>
+          <w:szCs w:val="23"/>
+        </w:rPr>
+        <w:t xml:space="preserve">__name__ == </w:t>
+      </w:r>
+      <w:r>
+        <w:rPr>
+          <w:color w:val="6A8759"/>
+          <w:sz w:val="23"/>
+          <w:szCs w:val="23"/>
+        </w:rPr>
+        <w:t>'__main__'</w:t>
+      </w:r>
+      <w:r>
+        <w:rPr>
+          <w:color w:val="A9B7C6"/>
+          <w:sz w:val="23"/>
+          <w:szCs w:val="23"/>
+        </w:rPr>
+        <w:t>:</w:t>
+      </w:r>
+      <w:r>
+        <w:rPr>
+          <w:color w:val="A9B7C6"/>
+          <w:sz w:val="23"/>
+          <w:szCs w:val="23"/>
+        </w:rPr>
+        <w:br/>
+        <w:t xml:space="preserve">    </w:t>
+      </w:r>
+      <w:proofErr w:type="spellStart"/>
+      <w:r>
+        <w:rPr>
+          <w:color w:val="A9B7C6"/>
+          <w:sz w:val="23"/>
+          <w:szCs w:val="23"/>
+        </w:rPr>
+        <w:t>app.run</w:t>
+      </w:r>
+      <w:proofErr w:type="spellEnd"/>
+      <w:r>
+        <w:rPr>
+          <w:color w:val="A9B7C6"/>
+          <w:sz w:val="23"/>
+          <w:szCs w:val="23"/>
+        </w:rPr>
+        <w:t>(</w:t>
+      </w:r>
+      <w:r>
+        <w:rPr>
+          <w:color w:val="AA4926"/>
+          <w:sz w:val="23"/>
+          <w:szCs w:val="23"/>
+        </w:rPr>
+        <w:t>debug</w:t>
+      </w:r>
+      <w:r>
+        <w:rPr>
+          <w:color w:val="A9B7C6"/>
+          <w:sz w:val="23"/>
+          <w:szCs w:val="23"/>
+        </w:rPr>
+        <w:t>=</w:t>
+      </w:r>
+      <w:r>
+        <w:rPr>
+          <w:color w:val="CC7832"/>
+          <w:sz w:val="23"/>
+          <w:szCs w:val="23"/>
+        </w:rPr>
+        <w:t>True</w:t>
+      </w:r>
+      <w:r>
+        <w:rPr>
+          <w:color w:val="A9B7C6"/>
+          <w:sz w:val="23"/>
+          <w:szCs w:val="23"/>
+        </w:rPr>
+        <w:t>)</w:t>
+      </w:r>
+    </w:p>
     <w:p/>
+    <w:p>
+      <w:r>
+        <w:t>add the following code to __init__.py</w:t>
+      </w:r>
+    </w:p>
+    <w:p>
+      <w:pPr>
+        <w:pStyle w:val="HTMLPreformatted"/>
+        <w:shd w:val="clear" w:color="auto" w:fill="2B2B2B"/>
+        <w:rPr>
+          <w:color w:val="A9B7C6"/>
+          <w:sz w:val="23"/>
+          <w:szCs w:val="23"/>
+        </w:rPr>
+      </w:pPr>
+      <w:r>
+        <w:rPr>
+          <w:color w:val="CC7832"/>
+          <w:sz w:val="23"/>
+          <w:szCs w:val="23"/>
+        </w:rPr>
+        <w:t xml:space="preserve">from </w:t>
+      </w:r>
+      <w:r>
+        <w:rPr>
+          <w:color w:val="A9B7C6"/>
+          <w:sz w:val="23"/>
+          <w:szCs w:val="23"/>
+        </w:rPr>
+        <w:t xml:space="preserve">market </w:t>
+      </w:r>
+      <w:r>
+        <w:rPr>
+          <w:color w:val="CC7832"/>
+          <w:sz w:val="23"/>
+          <w:szCs w:val="23"/>
+        </w:rPr>
+        <w:t xml:space="preserve">import </w:t>
+      </w:r>
+      <w:r>
+        <w:rPr>
+          <w:color w:val="A9B7C6"/>
+          <w:sz w:val="23"/>
+          <w:szCs w:val="23"/>
+        </w:rPr>
+        <w:t>routes</w:t>
+      </w:r>
+    </w:p>
     <w:p/>
+    <w:p>
+      <w:r>
+        <w:t>add the following code to routes.py</w:t>
+      </w:r>
+    </w:p>
+    <w:p>
+      <w:pPr>
+        <w:pStyle w:val="HTMLPreformatted"/>
+        <w:shd w:val="clear" w:color="auto" w:fill="2B2B2B"/>
+        <w:rPr>
+          <w:color w:val="A9B7C6"/>
+          <w:sz w:val="23"/>
+          <w:szCs w:val="23"/>
+        </w:rPr>
+      </w:pPr>
+      <w:r>
+        <w:rPr>
+          <w:color w:val="CC7832"/>
+          <w:sz w:val="23"/>
+          <w:szCs w:val="23"/>
+        </w:rPr>
+        <w:t xml:space="preserve">from </w:t>
+      </w:r>
+      <w:r>
+        <w:rPr>
+          <w:color w:val="A9B7C6"/>
+          <w:sz w:val="23"/>
+          <w:szCs w:val="23"/>
+        </w:rPr>
+        <w:t xml:space="preserve">market </w:t>
+      </w:r>
+      <w:r>
+        <w:rPr>
+          <w:color w:val="CC7832"/>
+          <w:sz w:val="23"/>
+          <w:szCs w:val="23"/>
+        </w:rPr>
+        <w:t xml:space="preserve">import </w:t>
+      </w:r>
+      <w:r>
+        <w:rPr>
+          <w:color w:val="A9B7C6"/>
+          <w:sz w:val="23"/>
+          <w:szCs w:val="23"/>
+        </w:rPr>
+        <w:t>app</w:t>
+      </w:r>
+      <w:r>
+        <w:rPr>
+          <w:color w:val="A9B7C6"/>
+          <w:sz w:val="23"/>
+          <w:szCs w:val="23"/>
+        </w:rPr>
+        <w:br/>
+      </w:r>
+      <w:r>
+        <w:rPr>
+          <w:color w:val="CC7832"/>
+          <w:sz w:val="23"/>
+          <w:szCs w:val="23"/>
+        </w:rPr>
+        <w:t xml:space="preserve">from </w:t>
+      </w:r>
+      <w:r>
+        <w:rPr>
+          <w:color w:val="A9B7C6"/>
+          <w:sz w:val="23"/>
+          <w:szCs w:val="23"/>
+        </w:rPr>
+        <w:t xml:space="preserve">flask </w:t>
+      </w:r>
+      <w:r>
+        <w:rPr>
+          <w:color w:val="CC7832"/>
+          <w:sz w:val="23"/>
+          <w:szCs w:val="23"/>
+        </w:rPr>
+        <w:t xml:space="preserve">import </w:t>
+      </w:r>
+      <w:proofErr w:type="spellStart"/>
+      <w:r>
+        <w:rPr>
+          <w:color w:val="A9B7C6"/>
+          <w:sz w:val="23"/>
+          <w:szCs w:val="23"/>
+        </w:rPr>
+        <w:t>render_template</w:t>
+      </w:r>
+      <w:proofErr w:type="spellEnd"/>
+      <w:r>
+        <w:rPr>
+          <w:color w:val="A9B7C6"/>
+          <w:sz w:val="23"/>
+          <w:szCs w:val="23"/>
+        </w:rPr>
+        <w:br/>
+      </w:r>
+      <w:r>
+        <w:rPr>
+          <w:color w:val="CC7832"/>
+          <w:sz w:val="23"/>
+          <w:szCs w:val="23"/>
+        </w:rPr>
+        <w:t xml:space="preserve">from </w:t>
+      </w:r>
+      <w:proofErr w:type="spellStart"/>
+      <w:proofErr w:type="gramStart"/>
+      <w:r>
+        <w:rPr>
+          <w:color w:val="A9B7C6"/>
+          <w:sz w:val="23"/>
+          <w:szCs w:val="23"/>
+        </w:rPr>
+        <w:t>market.models</w:t>
+      </w:r>
+      <w:proofErr w:type="spellEnd"/>
+      <w:proofErr w:type="gramEnd"/>
+      <w:r>
+        <w:rPr>
+          <w:color w:val="A9B7C6"/>
+          <w:sz w:val="23"/>
+          <w:szCs w:val="23"/>
+        </w:rPr>
+        <w:t xml:space="preserve"> </w:t>
+      </w:r>
+      <w:r>
+        <w:rPr>
+          <w:color w:val="CC7832"/>
+          <w:sz w:val="23"/>
+          <w:szCs w:val="23"/>
+        </w:rPr>
+        <w:t xml:space="preserve">import </w:t>
+      </w:r>
+      <w:r>
+        <w:rPr>
+          <w:color w:val="A9B7C6"/>
+          <w:sz w:val="23"/>
+          <w:szCs w:val="23"/>
+        </w:rPr>
+        <w:t>Item</w:t>
+      </w:r>
+    </w:p>
     <w:p/>
+    <w:p>
+      <w:r>
+        <w:t xml:space="preserve">in models.py add the following </w:t>
+      </w:r>
+    </w:p>
+    <w:p>
+      <w:pPr>
+        <w:pStyle w:val="HTMLPreformatted"/>
+        <w:shd w:val="clear" w:color="auto" w:fill="2B2B2B"/>
+        <w:rPr>
+          <w:color w:val="A9B7C6"/>
+          <w:sz w:val="23"/>
+          <w:szCs w:val="23"/>
+        </w:rPr>
+      </w:pPr>
+      <w:r>
+        <w:rPr>
+          <w:color w:val="CC7832"/>
+          <w:sz w:val="23"/>
+          <w:szCs w:val="23"/>
+        </w:rPr>
+        <w:t xml:space="preserve">from </w:t>
+      </w:r>
+      <w:r>
+        <w:rPr>
+          <w:color w:val="A9B7C6"/>
+          <w:sz w:val="23"/>
+          <w:szCs w:val="23"/>
+        </w:rPr>
+        <w:t xml:space="preserve">market </w:t>
+      </w:r>
+      <w:r>
+        <w:rPr>
+          <w:color w:val="CC7832"/>
+          <w:sz w:val="23"/>
+          <w:szCs w:val="23"/>
+        </w:rPr>
+        <w:t xml:space="preserve">import </w:t>
+      </w:r>
+      <w:proofErr w:type="spellStart"/>
+      <w:r>
+        <w:rPr>
+          <w:color w:val="A9B7C6"/>
+          <w:sz w:val="23"/>
+          <w:szCs w:val="23"/>
+        </w:rPr>
+        <w:t>db</w:t>
+      </w:r>
+      <w:proofErr w:type="spellEnd"/>
+    </w:p>
     <w:p/>
-    <w:p/>
+    <w:p>
+      <w:r>
+        <w:t>Now website should work fine</w:t>
+      </w:r>
+    </w:p>
+    <w:p>
+      <w:r>
+        <w:rPr>
+          <w:noProof/>
+        </w:rPr>
+        <w:drawing>
+          <wp:inline distT="0" distB="0" distL="0" distR="0" wp14:anchorId="50B412F9" wp14:editId="49FB9081">
+            <wp:extent cx="5731510" cy="2287905"/>
+            <wp:effectExtent l="0" t="0" r="2540" b="0"/>
+            <wp:docPr id="35" name="Picture 35" descr="A screenshot of a computer&#10;&#10;Description automatically generated with medium confidence"/>
+            <wp:cNvGraphicFramePr>
+              <a:graphicFrameLocks xmlns:a="http://schemas.openxmlformats.org/drawingml/2006/main" noChangeAspect="1"/>
+            </wp:cNvGraphicFramePr>
+            <a:graphic xmlns:a="http://schemas.openxmlformats.org/drawingml/2006/main">
+              <a:graphicData uri="http://schemas.openxmlformats.org/drawingml/2006/picture">
+                <pic:pic xmlns:pic="http://schemas.openxmlformats.org/drawingml/2006/picture">
+                  <pic:nvPicPr>
+                    <pic:cNvPr id="35" name="Picture 35" descr="A screenshot of a computer&#10;&#10;Description automatically generated with medium confidence"/>
+                    <pic:cNvPicPr/>
+                  </pic:nvPicPr>
+                  <pic:blipFill>
+                    <a:blip r:embed="rId42"/>
+                    <a:stretch>
+                      <a:fillRect/>
+                    </a:stretch>
+                  </pic:blipFill>
+                  <pic:spPr>
+                    <a:xfrm>
+                      <a:off x="0" y="0"/>
+                      <a:ext cx="5731510" cy="2287905"/>
+                    </a:xfrm>
+                    <a:prstGeom prst="rect">
+                      <a:avLst/>
+                    </a:prstGeom>
+                  </pic:spPr>
+                </pic:pic>
+              </a:graphicData>
+            </a:graphic>
+          </wp:inline>
+        </w:drawing>
+      </w:r>
+    </w:p>
     <w:p/>
     <w:p/>
     <w:p/>

</xml_diff>